<commit_message>
Version 1.0.2: fixed a stereochemistry bug in the OPREA scaffolds
git-svn-id: svn+ssh://duvel.silicos.be/Volumes/Shared/Repository/stripper/trunk@545 888c751e-4bad-439e-8b9b-f549d2222d79
</commit_message>
<xml_diff>
--- a/doc/manual.docx
+++ b/doc/manual.docx
@@ -70,51 +70,63 @@
         <w:rPr>
           <w:sz w:val="28"/>
         </w:rPr>
+        <w:t>2</w:t>
+      </w:r>
+      <w:r>
+        <w:rPr>
+          <w:sz w:val="28"/>
+        </w:rPr>
+        <w:t xml:space="preserve"> -</w:t>
+      </w:r>
+    </w:p>
+    <w:p>
+      <w:pPr>
+        <w:jc w:val="center"/>
+        <w:rPr>
+          <w:sz w:val="28"/>
+        </w:rPr>
+      </w:pPr>
+      <w:r>
+        <w:rPr>
+          <w:sz w:val="28"/>
+        </w:rPr>
+        <w:t xml:space="preserve">Last update: </w:t>
+      </w:r>
+      <w:r>
+        <w:rPr>
+          <w:sz w:val="28"/>
+        </w:rPr>
+        <w:t>January</w:t>
+      </w:r>
+      <w:r>
+        <w:rPr>
+          <w:sz w:val="28"/>
+        </w:rPr>
+        <w:t xml:space="preserve"> </w:t>
+      </w:r>
+      <w:r>
+        <w:rPr>
+          <w:sz w:val="28"/>
+        </w:rPr>
+        <w:t>4</w:t>
+      </w:r>
+      <w:r>
+        <w:rPr>
+          <w:sz w:val="28"/>
+        </w:rPr>
+        <w:t>, 20</w:t>
+      </w:r>
+      <w:r>
+        <w:rPr>
+          <w:sz w:val="28"/>
+        </w:rPr>
         <w:t>1</w:t>
       </w:r>
       <w:r>
         <w:rPr>
           <w:sz w:val="28"/>
         </w:rPr>
-        <w:t xml:space="preserve"> -</w:t>
-      </w:r>
-    </w:p>
-    <w:p>
-      <w:pPr>
-        <w:jc w:val="center"/>
-        <w:rPr>
-          <w:sz w:val="28"/>
-        </w:rPr>
-      </w:pPr>
-      <w:r>
-        <w:rPr>
-          <w:sz w:val="28"/>
-        </w:rPr>
-        <w:t xml:space="preserve">Last update: </w:t>
-      </w:r>
-      <w:r>
-        <w:rPr>
-          <w:sz w:val="28"/>
-        </w:rPr>
-        <w:t xml:space="preserve">December </w:t>
-      </w:r>
-      <w:r>
-        <w:rPr>
-          <w:sz w:val="28"/>
-        </w:rPr>
-        <w:t>21</w:t>
-      </w:r>
-      <w:r>
-        <w:rPr>
-          <w:sz w:val="28"/>
-        </w:rPr>
-        <w:t>, 20</w:t>
-      </w:r>
-      <w:r>
-        <w:rPr>
-          <w:sz w:val="28"/>
-        </w:rPr>
-        <w:t>10</w:t>
+        <w:t>1</w:t>
       </w:r>
     </w:p>
     <w:p>
@@ -320,7 +332,7 @@
         <w:rPr>
           <w:noProof/>
         </w:rPr>
-        <w:instrText xml:space="preserve"> PAGEREF _Toc154136153 \h </w:instrText>
+        <w:instrText xml:space="preserve"> PAGEREF _Toc155761181 \h </w:instrText>
       </w:r>
       <w:r>
         <w:rPr>
@@ -394,7 +406,7 @@
         <w:rPr>
           <w:noProof/>
         </w:rPr>
-        <w:instrText xml:space="preserve"> PAGEREF _Toc154136154 \h </w:instrText>
+        <w:instrText xml:space="preserve"> PAGEREF _Toc155761182 \h </w:instrText>
       </w:r>
       <w:r>
         <w:rPr>
@@ -465,7 +477,7 @@
         <w:rPr>
           <w:noProof/>
         </w:rPr>
-        <w:instrText xml:space="preserve"> PAGEREF _Toc154136155 \h </w:instrText>
+        <w:instrText xml:space="preserve"> PAGEREF _Toc155761183 \h </w:instrText>
       </w:r>
       <w:r>
         <w:rPr>
@@ -536,7 +548,7 @@
         <w:rPr>
           <w:noProof/>
         </w:rPr>
-        <w:instrText xml:space="preserve"> PAGEREF _Toc154136156 \h </w:instrText>
+        <w:instrText xml:space="preserve"> PAGEREF _Toc155761184 \h </w:instrText>
       </w:r>
       <w:r>
         <w:rPr>
@@ -610,7 +622,7 @@
         <w:rPr>
           <w:noProof/>
         </w:rPr>
-        <w:instrText xml:space="preserve"> PAGEREF _Toc154136157 \h </w:instrText>
+        <w:instrText xml:space="preserve"> PAGEREF _Toc155761185 \h </w:instrText>
       </w:r>
       <w:r>
         <w:rPr>
@@ -681,7 +693,7 @@
         <w:rPr>
           <w:noProof/>
         </w:rPr>
-        <w:instrText xml:space="preserve"> PAGEREF _Toc154136158 \h </w:instrText>
+        <w:instrText xml:space="preserve"> PAGEREF _Toc155761186 \h </w:instrText>
       </w:r>
       <w:r>
         <w:rPr>
@@ -755,7 +767,7 @@
         <w:rPr>
           <w:noProof/>
         </w:rPr>
-        <w:instrText xml:space="preserve"> PAGEREF _Toc154136159 \h </w:instrText>
+        <w:instrText xml:space="preserve"> PAGEREF _Toc155761187 \h </w:instrText>
       </w:r>
       <w:r>
         <w:rPr>
@@ -829,7 +841,7 @@
         <w:rPr>
           <w:noProof/>
         </w:rPr>
-        <w:instrText xml:space="preserve"> PAGEREF _Toc154136160 \h </w:instrText>
+        <w:instrText xml:space="preserve"> PAGEREF _Toc155761188 \h </w:instrText>
       </w:r>
       <w:r>
         <w:rPr>
@@ -903,7 +915,7 @@
         <w:rPr>
           <w:noProof/>
         </w:rPr>
-        <w:instrText xml:space="preserve"> PAGEREF _Toc154136161 \h </w:instrText>
+        <w:instrText xml:space="preserve"> PAGEREF _Toc155761189 \h </w:instrText>
       </w:r>
       <w:r>
         <w:rPr>
@@ -977,7 +989,7 @@
         <w:rPr>
           <w:noProof/>
         </w:rPr>
-        <w:instrText xml:space="preserve"> PAGEREF _Toc154136162 \h </w:instrText>
+        <w:instrText xml:space="preserve"> PAGEREF _Toc155761190 \h </w:instrText>
       </w:r>
       <w:r>
         <w:rPr>
@@ -1048,7 +1060,7 @@
         <w:rPr>
           <w:noProof/>
         </w:rPr>
-        <w:instrText xml:space="preserve"> PAGEREF _Toc154136163 \h </w:instrText>
+        <w:instrText xml:space="preserve"> PAGEREF _Toc155761191 \h </w:instrText>
       </w:r>
       <w:r>
         <w:rPr>
@@ -1122,7 +1134,7 @@
         <w:rPr>
           <w:noProof/>
         </w:rPr>
-        <w:instrText xml:space="preserve"> PAGEREF _Toc154136164 \h </w:instrText>
+        <w:instrText xml:space="preserve"> PAGEREF _Toc155761192 \h </w:instrText>
       </w:r>
       <w:r>
         <w:rPr>
@@ -1196,7 +1208,7 @@
         <w:rPr>
           <w:noProof/>
         </w:rPr>
-        <w:instrText xml:space="preserve"> PAGEREF _Toc154136165 \h </w:instrText>
+        <w:instrText xml:space="preserve"> PAGEREF _Toc155761193 \h </w:instrText>
       </w:r>
       <w:r>
         <w:rPr>
@@ -1267,7 +1279,7 @@
         <w:rPr>
           <w:noProof/>
         </w:rPr>
-        <w:instrText xml:space="preserve"> PAGEREF _Toc154136166 \h </w:instrText>
+        <w:instrText xml:space="preserve"> PAGEREF _Toc155761194 \h </w:instrText>
       </w:r>
       <w:r>
         <w:rPr>
@@ -1341,7 +1353,7 @@
         <w:rPr>
           <w:noProof/>
         </w:rPr>
-        <w:instrText xml:space="preserve"> PAGEREF _Toc154136167 \h </w:instrText>
+        <w:instrText xml:space="preserve"> PAGEREF _Toc155761195 \h </w:instrText>
       </w:r>
       <w:r>
         <w:rPr>
@@ -1415,7 +1427,7 @@
         <w:rPr>
           <w:noProof/>
         </w:rPr>
-        <w:instrText xml:space="preserve"> PAGEREF _Toc154136168 \h </w:instrText>
+        <w:instrText xml:space="preserve"> PAGEREF _Toc155761196 \h </w:instrText>
       </w:r>
       <w:r>
         <w:rPr>
@@ -1486,7 +1498,7 @@
         <w:rPr>
           <w:noProof/>
         </w:rPr>
-        <w:instrText xml:space="preserve"> PAGEREF _Toc154136169 \h </w:instrText>
+        <w:instrText xml:space="preserve"> PAGEREF _Toc155761197 \h </w:instrText>
       </w:r>
       <w:r>
         <w:rPr>
@@ -1560,7 +1572,7 @@
         <w:rPr>
           <w:noProof/>
         </w:rPr>
-        <w:instrText xml:space="preserve"> PAGEREF _Toc154136170 \h </w:instrText>
+        <w:instrText xml:space="preserve"> PAGEREF _Toc155761198 \h </w:instrText>
       </w:r>
       <w:r>
         <w:rPr>
@@ -1634,7 +1646,7 @@
         <w:rPr>
           <w:noProof/>
         </w:rPr>
-        <w:instrText xml:space="preserve"> PAGEREF _Toc154136171 \h </w:instrText>
+        <w:instrText xml:space="preserve"> PAGEREF _Toc155761199 \h </w:instrText>
       </w:r>
       <w:r>
         <w:rPr>
@@ -1708,7 +1720,7 @@
         <w:rPr>
           <w:noProof/>
         </w:rPr>
-        <w:instrText xml:space="preserve"> PAGEREF _Toc154136172 \h </w:instrText>
+        <w:instrText xml:space="preserve"> PAGEREF _Toc155761200 \h </w:instrText>
       </w:r>
       <w:r>
         <w:rPr>
@@ -1779,7 +1791,7 @@
         <w:rPr>
           <w:noProof/>
         </w:rPr>
-        <w:instrText xml:space="preserve"> PAGEREF _Toc154136173 \h </w:instrText>
+        <w:instrText xml:space="preserve"> PAGEREF _Toc155761201 \h </w:instrText>
       </w:r>
       <w:r>
         <w:rPr>
@@ -1853,7 +1865,7 @@
         <w:rPr>
           <w:noProof/>
         </w:rPr>
-        <w:instrText xml:space="preserve"> PAGEREF _Toc154136174 \h </w:instrText>
+        <w:instrText xml:space="preserve"> PAGEREF _Toc155761202 \h </w:instrText>
       </w:r>
       <w:r>
         <w:rPr>
@@ -1927,7 +1939,7 @@
         <w:rPr>
           <w:noProof/>
         </w:rPr>
-        <w:instrText xml:space="preserve"> PAGEREF _Toc154136175 \h </w:instrText>
+        <w:instrText xml:space="preserve"> PAGEREF _Toc155761203 \h </w:instrText>
       </w:r>
       <w:r>
         <w:rPr>
@@ -2001,7 +2013,7 @@
         <w:rPr>
           <w:noProof/>
         </w:rPr>
-        <w:instrText xml:space="preserve"> PAGEREF _Toc154136176 \h </w:instrText>
+        <w:instrText xml:space="preserve"> PAGEREF _Toc155761204 \h </w:instrText>
       </w:r>
       <w:r>
         <w:rPr>
@@ -2075,7 +2087,7 @@
         <w:rPr>
           <w:noProof/>
         </w:rPr>
-        <w:instrText xml:space="preserve"> PAGEREF _Toc154136177 \h </w:instrText>
+        <w:instrText xml:space="preserve"> PAGEREF _Toc155761205 \h </w:instrText>
       </w:r>
       <w:r>
         <w:rPr>
@@ -2149,7 +2161,7 @@
         <w:rPr>
           <w:noProof/>
         </w:rPr>
-        <w:instrText xml:space="preserve"> PAGEREF _Toc154136178 \h </w:instrText>
+        <w:instrText xml:space="preserve"> PAGEREF _Toc155761206 \h </w:instrText>
       </w:r>
       <w:r>
         <w:rPr>
@@ -2223,7 +2235,7 @@
         <w:rPr>
           <w:noProof/>
         </w:rPr>
-        <w:instrText xml:space="preserve"> PAGEREF _Toc154136179 \h </w:instrText>
+        <w:instrText xml:space="preserve"> PAGEREF _Toc155761207 \h </w:instrText>
       </w:r>
       <w:r>
         <w:rPr>
@@ -2297,7 +2309,7 @@
         <w:rPr>
           <w:noProof/>
         </w:rPr>
-        <w:instrText xml:space="preserve"> PAGEREF _Toc154136180 \h </w:instrText>
+        <w:instrText xml:space="preserve"> PAGEREF _Toc155761208 \h </w:instrText>
       </w:r>
       <w:r>
         <w:rPr>
@@ -2368,7 +2380,7 @@
         <w:rPr>
           <w:noProof/>
         </w:rPr>
-        <w:instrText xml:space="preserve"> PAGEREF _Toc154136181 \h </w:instrText>
+        <w:instrText xml:space="preserve"> PAGEREF _Toc155761209 \h </w:instrText>
       </w:r>
       <w:r>
         <w:rPr>
@@ -2442,7 +2454,7 @@
         <w:rPr>
           <w:noProof/>
         </w:rPr>
-        <w:instrText xml:space="preserve"> PAGEREF _Toc154136182 \h </w:instrText>
+        <w:instrText xml:space="preserve"> PAGEREF _Toc155761210 \h </w:instrText>
       </w:r>
       <w:r>
         <w:rPr>
@@ -2516,7 +2528,81 @@
         <w:rPr>
           <w:noProof/>
         </w:rPr>
-        <w:instrText xml:space="preserve"> PAGEREF _Toc154136183 \h </w:instrText>
+        <w:instrText xml:space="preserve"> PAGEREF _Toc155761211 \h </w:instrText>
+      </w:r>
+      <w:r>
+        <w:rPr>
+          <w:noProof/>
+        </w:rPr>
+      </w:r>
+      <w:r>
+        <w:rPr>
+          <w:noProof/>
+        </w:rPr>
+        <w:fldChar w:fldCharType="separate"/>
+      </w:r>
+      <w:r>
+        <w:rPr>
+          <w:noProof/>
+        </w:rPr>
+        <w:t>15</w:t>
+      </w:r>
+      <w:r>
+        <w:rPr>
+          <w:noProof/>
+        </w:rPr>
+        <w:fldChar w:fldCharType="end"/>
+      </w:r>
+    </w:p>
+    <w:p>
+      <w:pPr>
+        <w:pStyle w:val="TOC3"/>
+        <w:tabs>
+          <w:tab w:val="left" w:pos="1914"/>
+        </w:tabs>
+        <w:rPr>
+          <w:rFonts w:asciiTheme="minorHAnsi" w:eastAsiaTheme="minorEastAsia" w:hAnsiTheme="minorHAnsi" w:cstheme="minorBidi"/>
+          <w:noProof/>
+          <w:sz w:val="24"/>
+        </w:rPr>
+      </w:pPr>
+      <w:r>
+        <w:rPr>
+          <w:noProof/>
+        </w:rPr>
+        <w:t>5.1.3.</w:t>
+      </w:r>
+      <w:r>
+        <w:rPr>
+          <w:rFonts w:asciiTheme="minorHAnsi" w:eastAsiaTheme="minorEastAsia" w:hAnsiTheme="minorHAnsi" w:cstheme="minorBidi"/>
+          <w:noProof/>
+          <w:sz w:val="24"/>
+        </w:rPr>
+        <w:tab/>
+      </w:r>
+      <w:r>
+        <w:rPr>
+          <w:noProof/>
+        </w:rPr>
+        <w:t>Version 1.0.2</w:t>
+      </w:r>
+      <w:r>
+        <w:rPr>
+          <w:noProof/>
+        </w:rPr>
+        <w:tab/>
+      </w:r>
+      <w:r>
+        <w:rPr>
+          <w:noProof/>
+        </w:rPr>
+        <w:fldChar w:fldCharType="begin"/>
+      </w:r>
+      <w:r>
+        <w:rPr>
+          <w:noProof/>
+        </w:rPr>
+        <w:instrText xml:space="preserve"> PAGEREF _Toc155761212 \h </w:instrText>
       </w:r>
       <w:r>
         <w:rPr>
@@ -2556,7 +2642,7 @@
         </w:rPr>
         <w:fldChar w:fldCharType="end"/>
       </w:r>
-      <w:bookmarkStart w:id="3" w:name="_Toc154136153"/>
+      <w:bookmarkStart w:id="3" w:name="_Toc155761181"/>
       <w:r>
         <w:t>Introduction</w:t>
       </w:r>
@@ -2576,7 +2662,13 @@
         <w:ind w:right="-6"/>
       </w:pPr>
       <w:r>
-        <w:t>Copyright (C) 2005-2010 by Silicos NV</w:t>
+        <w:t>Copyright (C) 2005-201</w:t>
+      </w:r>
+      <w:r>
+        <w:t>1</w:t>
+      </w:r>
+      <w:r>
+        <w:t xml:space="preserve"> by Silicos NV</w:t>
       </w:r>
     </w:p>
     <w:p>
@@ -2994,7 +3086,7 @@
       <w:pPr>
         <w:pStyle w:val="Heading1"/>
       </w:pPr>
-      <w:bookmarkStart w:id="8" w:name="_Toc154136154"/>
+      <w:bookmarkStart w:id="8" w:name="_Toc155761182"/>
       <w:r>
         <w:t>Usage</w:t>
       </w:r>
@@ -3004,7 +3096,7 @@
       <w:pPr>
         <w:pStyle w:val="Heading2"/>
       </w:pPr>
-      <w:bookmarkStart w:id="9" w:name="_Toc154136155"/>
+      <w:bookmarkStart w:id="9" w:name="_Toc155761183"/>
       <w:r>
         <w:t>Command line interface</w:t>
       </w:r>
@@ -4228,7 +4320,7 @@
       <w:pPr>
         <w:pStyle w:val="Heading2"/>
       </w:pPr>
-      <w:bookmarkStart w:id="10" w:name="_Toc154136156"/>
+      <w:bookmarkStart w:id="10" w:name="_Toc155761184"/>
       <w:r>
         <w:t>Required command line options</w:t>
       </w:r>
@@ -4238,7 +4330,7 @@
       <w:pPr>
         <w:pStyle w:val="Heading3"/>
       </w:pPr>
-      <w:bookmarkStart w:id="11" w:name="_Toc154136157"/>
+      <w:bookmarkStart w:id="11" w:name="_Toc155761185"/>
       <w:r>
         <w:t>--in</w:t>
       </w:r>
@@ -4359,7 +4451,7 @@
       <w:pPr>
         <w:pStyle w:val="Heading2"/>
       </w:pPr>
-      <w:bookmarkStart w:id="12" w:name="_Toc154136158"/>
+      <w:bookmarkStart w:id="12" w:name="_Toc155761186"/>
       <w:r>
         <w:t xml:space="preserve">Optional </w:t>
       </w:r>
@@ -4372,12 +4464,12 @@
       <w:pPr>
         <w:pStyle w:val="Heading3"/>
       </w:pPr>
-      <w:bookmarkStart w:id="13" w:name="_Toc154136159"/>
-      <w:bookmarkStart w:id="14" w:name="_Ref52936481"/>
+      <w:bookmarkStart w:id="13" w:name="_Ref52936481"/>
+      <w:bookmarkStart w:id="14" w:name="_Toc155761187"/>
       <w:r>
         <w:t>--out</w:t>
       </w:r>
-      <w:bookmarkEnd w:id="13"/>
+      <w:bookmarkEnd w:id="14"/>
     </w:p>
     <w:p>
       <w:pPr>
@@ -4874,7 +4966,7 @@
       <w:pPr>
         <w:pStyle w:val="Heading3"/>
       </w:pPr>
-      <w:bookmarkStart w:id="15" w:name="_Toc154136160"/>
+      <w:bookmarkStart w:id="15" w:name="_Toc155761188"/>
       <w:r>
         <w:t>--scaffolds</w:t>
       </w:r>
@@ -4999,11 +5091,24 @@
       <w:r>
         <w:t xml:space="preserve"> is provided in Section </w:t>
       </w:r>
-      <w:fldSimple w:instr=" REF _Ref52938798 \r ">
-        <w:r>
-          <w:t>3</w:t>
-        </w:r>
-      </w:fldSimple>
+      <w:r>
+        <w:fldChar w:fldCharType="begin"/>
+      </w:r>
+      <w:r>
+        <w:instrText xml:space="preserve"> REF _Ref52938798 \r </w:instrText>
+      </w:r>
+      <w:r>
+        <w:fldChar w:fldCharType="separate"/>
+      </w:r>
+      <w:r>
+        <w:rPr>
+          <w:b/>
+        </w:rPr>
+        <w:t>Error! Reference source not found.</w:t>
+      </w:r>
+      <w:r>
+        <w:fldChar w:fldCharType="end"/>
+      </w:r>
       <w:r>
         <w:t>.</w:t>
       </w:r>
@@ -5036,7 +5141,7 @@
       <w:pPr>
         <w:pStyle w:val="Heading3"/>
       </w:pPr>
-      <w:bookmarkStart w:id="16" w:name="_Toc154136161"/>
+      <w:bookmarkStart w:id="16" w:name="_Toc155761189"/>
       <w:r>
         <w:t>--noLog</w:t>
       </w:r>
@@ -5057,8 +5162,8 @@
         <w:pStyle w:val="Heading1"/>
       </w:pPr>
       <w:bookmarkStart w:id="17" w:name="_Ref150578030"/>
-      <w:bookmarkStart w:id="18" w:name="_Toc154136162"/>
-      <w:bookmarkEnd w:id="14"/>
+      <w:bookmarkStart w:id="18" w:name="_Toc155761190"/>
+      <w:bookmarkEnd w:id="13"/>
       <w:r>
         <w:t>Scaffold definitions</w:t>
       </w:r>
@@ -5238,7 +5343,7 @@
       <w:pPr>
         <w:pStyle w:val="Heading2"/>
       </w:pPr>
-      <w:bookmarkStart w:id="19" w:name="_Toc154136163"/>
+      <w:bookmarkStart w:id="19" w:name="_Toc155761191"/>
       <w:r>
         <w:t>RINGS_WITH_LINKERS</w:t>
       </w:r>
@@ -5313,7 +5418,7 @@
       <w:pPr>
         <w:pStyle w:val="Heading3"/>
       </w:pPr>
-      <w:bookmarkStart w:id="20" w:name="_Toc154136164"/>
+      <w:bookmarkStart w:id="20" w:name="_Toc155761192"/>
       <w:r>
         <w:t>RINGS_WITH_LINKERS</w:t>
       </w:r>
@@ -5636,7 +5741,7 @@
       <w:pPr>
         <w:pStyle w:val="Heading3"/>
       </w:pPr>
-      <w:bookmarkStart w:id="22" w:name="_Toc154136165"/>
+      <w:bookmarkStart w:id="22" w:name="_Toc155761193"/>
       <w:r>
         <w:t>RINGS_WITH_LINKERS_</w:t>
       </w:r>
@@ -5725,17 +5830,15 @@
         <w:t>(</w:t>
       </w:r>
       <w:fldSimple w:instr=" REF _Ref150580808 ">
-        <w:fldSimple w:instr=" REF _Ref150581166 ">
-          <w:r>
-            <w:t xml:space="preserve">Figure </w:t>
-          </w:r>
-          <w:r>
-            <w:rPr>
-              <w:noProof/>
-            </w:rPr>
-            <w:t>3</w:t>
-          </w:r>
-        </w:fldSimple>
+        <w:r>
+          <w:t xml:space="preserve">Figure </w:t>
+        </w:r>
+        <w:r>
+          <w:rPr>
+            <w:noProof/>
+          </w:rPr>
+          <w:t>2</w:t>
+        </w:r>
       </w:fldSimple>
       <w:r>
         <w:t>).</w:t>
@@ -6109,7 +6212,7 @@
       <w:pPr>
         <w:pStyle w:val="Heading2"/>
       </w:pPr>
-      <w:bookmarkStart w:id="24" w:name="_Toc154136166"/>
+      <w:bookmarkStart w:id="24" w:name="_Toc155761194"/>
       <w:r>
         <w:t>MURCKO</w:t>
       </w:r>
@@ -6163,7 +6266,7 @@
       <w:pPr>
         <w:pStyle w:val="Heading3"/>
       </w:pPr>
-      <w:bookmarkStart w:id="25" w:name="_Toc154136167"/>
+      <w:bookmarkStart w:id="25" w:name="_Toc155761195"/>
       <w:r>
         <w:t>MURCKO</w:t>
       </w:r>
@@ -6223,7 +6326,7 @@
           <w:rPr>
             <w:noProof/>
           </w:rPr>
-          <w:t>5</w:t>
+          <w:t>4</w:t>
         </w:r>
       </w:fldSimple>
       <w:r>
@@ -6243,7 +6346,7 @@
           <w:rPr>
             <w:noProof/>
           </w:rPr>
-          <w:t>5</w:t>
+          <w:t>4</w:t>
         </w:r>
       </w:fldSimple>
       <w:bookmarkEnd w:id="26"/>
@@ -6470,7 +6573,7 @@
       <w:pPr>
         <w:pStyle w:val="Heading3"/>
       </w:pPr>
-      <w:bookmarkStart w:id="27" w:name="_Toc154136168"/>
+      <w:bookmarkStart w:id="27" w:name="_Toc155761196"/>
       <w:r>
         <w:t>MURCKO_2</w:t>
       </w:r>
@@ -6539,7 +6642,7 @@
           <w:rPr>
             <w:noProof/>
           </w:rPr>
-          <w:t>6</w:t>
+          <w:t>5</w:t>
         </w:r>
       </w:fldSimple>
       <w:r>
@@ -6559,7 +6662,7 @@
           <w:rPr>
             <w:noProof/>
           </w:rPr>
-          <w:t>6</w:t>
+          <w:t>5</w:t>
         </w:r>
       </w:fldSimple>
       <w:bookmarkEnd w:id="28"/>
@@ -6782,7 +6885,7 @@
       <w:pPr>
         <w:pStyle w:val="Heading2"/>
       </w:pPr>
-      <w:bookmarkStart w:id="29" w:name="_Toc154136169"/>
+      <w:bookmarkStart w:id="29" w:name="_Toc155761197"/>
       <w:r>
         <w:t>OPREA</w:t>
       </w:r>
@@ -6860,7 +6963,7 @@
       <w:pPr>
         <w:pStyle w:val="Heading3"/>
       </w:pPr>
-      <w:bookmarkStart w:id="30" w:name="_Toc154136170"/>
+      <w:bookmarkStart w:id="30" w:name="_Toc155761198"/>
       <w:r>
         <w:t>OPREA_1</w:t>
       </w:r>
@@ -6948,7 +7051,7 @@
           <w:rPr>
             <w:noProof/>
           </w:rPr>
-          <w:t>7</w:t>
+          <w:t>6</w:t>
         </w:r>
       </w:fldSimple>
       <w:r>
@@ -7286,7 +7389,7 @@
       <w:pPr>
         <w:pStyle w:val="Heading3"/>
       </w:pPr>
-      <w:bookmarkStart w:id="31" w:name="_Toc154136171"/>
+      <w:bookmarkStart w:id="31" w:name="_Toc155761199"/>
       <w:r>
         <w:t>OPREA</w:t>
       </w:r>
@@ -7484,7 +7587,7 @@
           <w:rPr>
             <w:noProof/>
           </w:rPr>
-          <w:t>8</w:t>
+          <w:t>7</w:t>
         </w:r>
       </w:fldSimple>
       <w:r>
@@ -7505,7 +7608,7 @@
           <w:rPr>
             <w:noProof/>
           </w:rPr>
-          <w:t>8</w:t>
+          <w:t>7</w:t>
         </w:r>
       </w:fldSimple>
       <w:bookmarkEnd w:id="32"/>
@@ -7863,7 +7966,7 @@
       <w:pPr>
         <w:pStyle w:val="Heading3"/>
       </w:pPr>
-      <w:bookmarkStart w:id="34" w:name="_Toc154136172"/>
+      <w:bookmarkStart w:id="34" w:name="_Toc155761200"/>
       <w:r>
         <w:t>OPREA_</w:t>
       </w:r>
@@ -7956,7 +8059,7 @@
           <w:rPr>
             <w:noProof/>
           </w:rPr>
-          <w:t>10</w:t>
+          <w:t>8</w:t>
         </w:r>
       </w:fldSimple>
       <w:r>
@@ -7976,7 +8079,7 @@
           <w:rPr>
             <w:noProof/>
           </w:rPr>
-          <w:t>10</w:t>
+          <w:t>8</w:t>
         </w:r>
       </w:fldSimple>
       <w:bookmarkEnd w:id="35"/>
@@ -8321,7 +8424,7 @@
       <w:pPr>
         <w:pStyle w:val="Heading2"/>
       </w:pPr>
-      <w:bookmarkStart w:id="36" w:name="_Toc154136173"/>
+      <w:bookmarkStart w:id="36" w:name="_Toc155761201"/>
       <w:r>
         <w:t>SCHUFFENHAUER</w:t>
       </w:r>
@@ -8378,7 +8481,7 @@
       <w:pPr>
         <w:pStyle w:val="Heading3"/>
       </w:pPr>
-      <w:bookmarkStart w:id="37" w:name="_Toc154136174"/>
+      <w:bookmarkStart w:id="37" w:name="_Toc155761202"/>
       <w:r>
         <w:t>SCHUFFENHAUER_1</w:t>
       </w:r>
@@ -8923,7 +9026,7 @@
       <w:pPr>
         <w:pStyle w:val="Heading3"/>
       </w:pPr>
-      <w:bookmarkStart w:id="39" w:name="_Toc154136175"/>
+      <w:bookmarkStart w:id="39" w:name="_Toc155761203"/>
       <w:r>
         <w:t>SCHUFFENHAUER_2</w:t>
       </w:r>
@@ -9022,7 +9125,7 @@
       <w:pPr>
         <w:pStyle w:val="Heading3"/>
       </w:pPr>
-      <w:bookmarkStart w:id="40" w:name="_Toc154136176"/>
+      <w:bookmarkStart w:id="40" w:name="_Toc155761204"/>
       <w:r>
         <w:t>SCHUFFENHAUER_3</w:t>
       </w:r>
@@ -9109,7 +9212,7 @@
       <w:pPr>
         <w:pStyle w:val="Heading3"/>
       </w:pPr>
-      <w:bookmarkStart w:id="41" w:name="_Toc154136177"/>
+      <w:bookmarkStart w:id="41" w:name="_Toc155761205"/>
       <w:r>
         <w:t>SCHUFFENHAUER_4</w:t>
       </w:r>
@@ -9196,7 +9299,7 @@
       <w:pPr>
         <w:pStyle w:val="Heading3"/>
       </w:pPr>
-      <w:bookmarkStart w:id="42" w:name="_Toc154136178"/>
+      <w:bookmarkStart w:id="42" w:name="_Toc155761206"/>
       <w:r>
         <w:t>SCHUFFENHAUER_5</w:t>
       </w:r>
@@ -9284,7 +9387,7 @@
       <w:pPr>
         <w:pStyle w:val="Heading1"/>
       </w:pPr>
-      <w:bookmarkStart w:id="43" w:name="_Toc154136179"/>
+      <w:bookmarkStart w:id="43" w:name="_Toc155761207"/>
       <w:r>
         <w:t>Timings</w:t>
       </w:r>
@@ -10397,7 +10500,7 @@
       <w:pPr>
         <w:pStyle w:val="Heading1"/>
       </w:pPr>
-      <w:bookmarkStart w:id="45" w:name="_Toc154136180"/>
+      <w:bookmarkStart w:id="45" w:name="_Toc155761208"/>
       <w:r>
         <w:t>Revision history</w:t>
       </w:r>
@@ -10407,7 +10510,7 @@
       <w:pPr>
         <w:pStyle w:val="Heading2"/>
       </w:pPr>
-      <w:bookmarkStart w:id="46" w:name="_Toc154136181"/>
+      <w:bookmarkStart w:id="46" w:name="_Toc155761209"/>
       <w:r>
         <w:t>Version 1.</w:t>
       </w:r>
@@ -10420,7 +10523,7 @@
       <w:pPr>
         <w:pStyle w:val="Heading3"/>
       </w:pPr>
-      <w:bookmarkStart w:id="47" w:name="_Toc154136182"/>
+      <w:bookmarkStart w:id="47" w:name="_Toc155761210"/>
       <w:r>
         <w:t>Version 1.0.0</w:t>
       </w:r>
@@ -10447,7 +10550,7 @@
       <w:pPr>
         <w:pStyle w:val="Heading3"/>
       </w:pPr>
-      <w:bookmarkStart w:id="48" w:name="_Toc154136183"/>
+      <w:bookmarkStart w:id="48" w:name="_Toc155761211"/>
       <w:r>
         <w:t>Version 1.0.1</w:t>
       </w:r>
@@ -10477,6 +10580,35 @@
       </w:pPr>
       <w:r>
         <w:t>Fixed an error in the hydrogen bond acceptor identification part of the OPREA_2 and OPREA_3 scaffolds.</w:t>
+      </w:r>
+    </w:p>
+    <w:p>
+      <w:pPr>
+        <w:pStyle w:val="Heading3"/>
+      </w:pPr>
+      <w:bookmarkStart w:id="49" w:name="_Toc155761212"/>
+      <w:r>
+        <w:t>Version 1.0.</w:t>
+      </w:r>
+      <w:r>
+        <w:t>2</w:t>
+      </w:r>
+      <w:bookmarkEnd w:id="49"/>
+    </w:p>
+    <w:p>
+      <w:pPr>
+        <w:pStyle w:val="ListParagraph"/>
+        <w:numPr>
+          <w:ilvl w:val="0"/>
+          <w:numId w:val="17"/>
+        </w:numPr>
+        <w:ind w:left="1276" w:hanging="425"/>
+      </w:pPr>
+      <w:r>
+        <w:t>Removed stereo information in OPREA scaffolds</w:t>
+      </w:r>
+      <w:r>
+        <w:t>.</w:t>
       </w:r>
     </w:p>
     <w:sectPr>
@@ -10503,7 +10635,13 @@
       </w:tabs>
     </w:pPr>
     <w:r>
-      <w:t>©2005 – 2010 Silicos NV</w:t>
+      <w:t>©2005 – 201</w:t>
+    </w:r>
+    <w:r>
+      <w:t>1</w:t>
+    </w:r>
+    <w:r>
+      <w:t xml:space="preserve"> Silicos NV</w:t>
     </w:r>
     <w:r>
       <w:tab/>

</xml_diff>

<commit_message>
Version 1.0.5 - Changed 'SCHUFFENHAUER' into 'SCHUFFENHAUER-ERTL'
git-svn-id: svn+ssh://duvel.silicos.be/Volumes/Shared/Repository/stripper/trunk@627 888c751e-4bad-439e-8b9b-f549d2222d79
</commit_message>
<xml_diff>
--- a/doc/manual.docx
+++ b/doc/manual.docx
@@ -70,7 +70,7 @@
         <w:rPr>
           <w:sz w:val="28"/>
         </w:rPr>
-        <w:t>4</w:t>
+        <w:t>5</w:t>
       </w:r>
       <w:r>
         <w:rPr>
@@ -96,7 +96,7 @@
         <w:rPr>
           <w:sz w:val="28"/>
         </w:rPr>
-        <w:t>March 16</w:t>
+        <w:t>May 10</w:t>
       </w:r>
       <w:r>
         <w:rPr>
@@ -326,7 +326,7 @@
         <w:rPr>
           <w:noProof/>
         </w:rPr>
-        <w:instrText xml:space="preserve"> PAGEREF _Toc161891728 \h </w:instrText>
+        <w:instrText xml:space="preserve"> PAGEREF _Toc166644044 \h </w:instrText>
       </w:r>
       <w:r>
         <w:rPr>
@@ -400,7 +400,7 @@
         <w:rPr>
           <w:noProof/>
         </w:rPr>
-        <w:instrText xml:space="preserve"> PAGEREF _Toc161891729 \h </w:instrText>
+        <w:instrText xml:space="preserve"> PAGEREF _Toc166644045 \h </w:instrText>
       </w:r>
       <w:r>
         <w:rPr>
@@ -471,7 +471,7 @@
         <w:rPr>
           <w:noProof/>
         </w:rPr>
-        <w:instrText xml:space="preserve"> PAGEREF _Toc161891730 \h </w:instrText>
+        <w:instrText xml:space="preserve"> PAGEREF _Toc166644046 \h </w:instrText>
       </w:r>
       <w:r>
         <w:rPr>
@@ -542,7 +542,7 @@
         <w:rPr>
           <w:noProof/>
         </w:rPr>
-        <w:instrText xml:space="preserve"> PAGEREF _Toc161891731 \h </w:instrText>
+        <w:instrText xml:space="preserve"> PAGEREF _Toc166644047 \h </w:instrText>
       </w:r>
       <w:r>
         <w:rPr>
@@ -616,7 +616,7 @@
         <w:rPr>
           <w:noProof/>
         </w:rPr>
-        <w:instrText xml:space="preserve"> PAGEREF _Toc161891732 \h </w:instrText>
+        <w:instrText xml:space="preserve"> PAGEREF _Toc166644048 \h </w:instrText>
       </w:r>
       <w:r>
         <w:rPr>
@@ -687,7 +687,7 @@
         <w:rPr>
           <w:noProof/>
         </w:rPr>
-        <w:instrText xml:space="preserve"> PAGEREF _Toc161891733 \h </w:instrText>
+        <w:instrText xml:space="preserve"> PAGEREF _Toc166644049 \h </w:instrText>
       </w:r>
       <w:r>
         <w:rPr>
@@ -761,7 +761,7 @@
         <w:rPr>
           <w:noProof/>
         </w:rPr>
-        <w:instrText xml:space="preserve"> PAGEREF _Toc161891734 \h </w:instrText>
+        <w:instrText xml:space="preserve"> PAGEREF _Toc166644050 \h </w:instrText>
       </w:r>
       <w:r>
         <w:rPr>
@@ -835,7 +835,7 @@
         <w:rPr>
           <w:noProof/>
         </w:rPr>
-        <w:instrText xml:space="preserve"> PAGEREF _Toc161891735 \h </w:instrText>
+        <w:instrText xml:space="preserve"> PAGEREF _Toc166644051 \h </w:instrText>
       </w:r>
       <w:r>
         <w:rPr>
@@ -909,7 +909,7 @@
         <w:rPr>
           <w:noProof/>
         </w:rPr>
-        <w:instrText xml:space="preserve"> PAGEREF _Toc161891736 \h </w:instrText>
+        <w:instrText xml:space="preserve"> PAGEREF _Toc166644052 \h </w:instrText>
       </w:r>
       <w:r>
         <w:rPr>
@@ -983,7 +983,7 @@
         <w:rPr>
           <w:noProof/>
         </w:rPr>
-        <w:instrText xml:space="preserve"> PAGEREF _Toc161891737 \h </w:instrText>
+        <w:instrText xml:space="preserve"> PAGEREF _Toc166644053 \h </w:instrText>
       </w:r>
       <w:r>
         <w:rPr>
@@ -1054,7 +1054,7 @@
         <w:rPr>
           <w:noProof/>
         </w:rPr>
-        <w:instrText xml:space="preserve"> PAGEREF _Toc161891738 \h </w:instrText>
+        <w:instrText xml:space="preserve"> PAGEREF _Toc166644054 \h </w:instrText>
       </w:r>
       <w:r>
         <w:rPr>
@@ -1128,7 +1128,7 @@
         <w:rPr>
           <w:noProof/>
         </w:rPr>
-        <w:instrText xml:space="preserve"> PAGEREF _Toc161891739 \h </w:instrText>
+        <w:instrText xml:space="preserve"> PAGEREF _Toc166644055 \h </w:instrText>
       </w:r>
       <w:r>
         <w:rPr>
@@ -1202,7 +1202,7 @@
         <w:rPr>
           <w:noProof/>
         </w:rPr>
-        <w:instrText xml:space="preserve"> PAGEREF _Toc161891740 \h </w:instrText>
+        <w:instrText xml:space="preserve"> PAGEREF _Toc166644056 \h </w:instrText>
       </w:r>
       <w:r>
         <w:rPr>
@@ -1273,7 +1273,7 @@
         <w:rPr>
           <w:noProof/>
         </w:rPr>
-        <w:instrText xml:space="preserve"> PAGEREF _Toc161891741 \h </w:instrText>
+        <w:instrText xml:space="preserve"> PAGEREF _Toc166644057 \h </w:instrText>
       </w:r>
       <w:r>
         <w:rPr>
@@ -1347,7 +1347,7 @@
         <w:rPr>
           <w:noProof/>
         </w:rPr>
-        <w:instrText xml:space="preserve"> PAGEREF _Toc161891742 \h </w:instrText>
+        <w:instrText xml:space="preserve"> PAGEREF _Toc166644058 \h </w:instrText>
       </w:r>
       <w:r>
         <w:rPr>
@@ -1421,7 +1421,7 @@
         <w:rPr>
           <w:noProof/>
         </w:rPr>
-        <w:instrText xml:space="preserve"> PAGEREF _Toc161891743 \h </w:instrText>
+        <w:instrText xml:space="preserve"> PAGEREF _Toc166644059 \h </w:instrText>
       </w:r>
       <w:r>
         <w:rPr>
@@ -1492,7 +1492,7 @@
         <w:rPr>
           <w:noProof/>
         </w:rPr>
-        <w:instrText xml:space="preserve"> PAGEREF _Toc161891744 \h </w:instrText>
+        <w:instrText xml:space="preserve"> PAGEREF _Toc166644060 \h </w:instrText>
       </w:r>
       <w:r>
         <w:rPr>
@@ -1566,7 +1566,7 @@
         <w:rPr>
           <w:noProof/>
         </w:rPr>
-        <w:instrText xml:space="preserve"> PAGEREF _Toc161891745 \h </w:instrText>
+        <w:instrText xml:space="preserve"> PAGEREF _Toc166644061 \h </w:instrText>
       </w:r>
       <w:r>
         <w:rPr>
@@ -1640,7 +1640,7 @@
         <w:rPr>
           <w:noProof/>
         </w:rPr>
-        <w:instrText xml:space="preserve"> PAGEREF _Toc161891746 \h </w:instrText>
+        <w:instrText xml:space="preserve"> PAGEREF _Toc166644062 \h </w:instrText>
       </w:r>
       <w:r>
         <w:rPr>
@@ -1714,7 +1714,7 @@
         <w:rPr>
           <w:noProof/>
         </w:rPr>
-        <w:instrText xml:space="preserve"> PAGEREF _Toc161891747 \h </w:instrText>
+        <w:instrText xml:space="preserve"> PAGEREF _Toc166644063 \h </w:instrText>
       </w:r>
       <w:r>
         <w:rPr>
@@ -1767,7 +1767,7 @@
         <w:rPr>
           <w:noProof/>
         </w:rPr>
-        <w:t>SCHUFFENHAUER</w:t>
+        <w:t>SCHUFFENHAUER-ERTL</w:t>
       </w:r>
       <w:r>
         <w:rPr>
@@ -1785,7 +1785,7 @@
         <w:rPr>
           <w:noProof/>
         </w:rPr>
-        <w:instrText xml:space="preserve"> PAGEREF _Toc161891748 \h </w:instrText>
+        <w:instrText xml:space="preserve"> PAGEREF _Toc166644064 \h </w:instrText>
       </w:r>
       <w:r>
         <w:rPr>
@@ -1841,7 +1841,7 @@
         <w:rPr>
           <w:noProof/>
         </w:rPr>
-        <w:t>SCHUFFENHAUER_1</w:t>
+        <w:t>SCHUFFENHAUER-ERTL_1</w:t>
       </w:r>
       <w:r>
         <w:rPr>
@@ -1859,7 +1859,7 @@
         <w:rPr>
           <w:noProof/>
         </w:rPr>
-        <w:instrText xml:space="preserve"> PAGEREF _Toc161891749 \h </w:instrText>
+        <w:instrText xml:space="preserve"> PAGEREF _Toc166644065 \h </w:instrText>
       </w:r>
       <w:r>
         <w:rPr>
@@ -1915,7 +1915,7 @@
         <w:rPr>
           <w:noProof/>
         </w:rPr>
-        <w:t>SCHUFFENHAUER_2</w:t>
+        <w:t>SCHUFFENHAUER-ERTL_2</w:t>
       </w:r>
       <w:r>
         <w:rPr>
@@ -1933,7 +1933,7 @@
         <w:rPr>
           <w:noProof/>
         </w:rPr>
-        <w:instrText xml:space="preserve"> PAGEREF _Toc161891750 \h </w:instrText>
+        <w:instrText xml:space="preserve"> PAGEREF _Toc166644066 \h </w:instrText>
       </w:r>
       <w:r>
         <w:rPr>
@@ -1989,7 +1989,7 @@
         <w:rPr>
           <w:noProof/>
         </w:rPr>
-        <w:t>SCHUFFENHAUER_3</w:t>
+        <w:t>SCHUFFENHAUER-ERTL_3</w:t>
       </w:r>
       <w:r>
         <w:rPr>
@@ -2007,7 +2007,7 @@
         <w:rPr>
           <w:noProof/>
         </w:rPr>
-        <w:instrText xml:space="preserve"> PAGEREF _Toc161891751 \h </w:instrText>
+        <w:instrText xml:space="preserve"> PAGEREF _Toc166644067 \h </w:instrText>
       </w:r>
       <w:r>
         <w:rPr>
@@ -2063,7 +2063,7 @@
         <w:rPr>
           <w:noProof/>
         </w:rPr>
-        <w:t>SCHUFFENHAUER_4</w:t>
+        <w:t>SCHUFFENHAUER-ERTL_4</w:t>
       </w:r>
       <w:r>
         <w:rPr>
@@ -2081,7 +2081,7 @@
         <w:rPr>
           <w:noProof/>
         </w:rPr>
-        <w:instrText xml:space="preserve"> PAGEREF _Toc161891752 \h </w:instrText>
+        <w:instrText xml:space="preserve"> PAGEREF _Toc166644068 \h </w:instrText>
       </w:r>
       <w:r>
         <w:rPr>
@@ -2137,7 +2137,7 @@
         <w:rPr>
           <w:noProof/>
         </w:rPr>
-        <w:t>SCHUFFENHAUER_5</w:t>
+        <w:t>SCHUFFENHAUER-ERTL_5</w:t>
       </w:r>
       <w:r>
         <w:rPr>
@@ -2155,7 +2155,7 @@
         <w:rPr>
           <w:noProof/>
         </w:rPr>
-        <w:instrText xml:space="preserve"> PAGEREF _Toc161891753 \h </w:instrText>
+        <w:instrText xml:space="preserve"> PAGEREF _Toc166644069 \h </w:instrText>
       </w:r>
       <w:r>
         <w:rPr>
@@ -2229,7 +2229,7 @@
         <w:rPr>
           <w:noProof/>
         </w:rPr>
-        <w:instrText xml:space="preserve"> PAGEREF _Toc161891754 \h </w:instrText>
+        <w:instrText xml:space="preserve"> PAGEREF _Toc166644070 \h </w:instrText>
       </w:r>
       <w:r>
         <w:rPr>
@@ -2303,7 +2303,7 @@
         <w:rPr>
           <w:noProof/>
         </w:rPr>
-        <w:instrText xml:space="preserve"> PAGEREF _Toc161891755 \h </w:instrText>
+        <w:instrText xml:space="preserve"> PAGEREF _Toc166644071 \h </w:instrText>
       </w:r>
       <w:r>
         <w:rPr>
@@ -2374,7 +2374,7 @@
         <w:rPr>
           <w:noProof/>
         </w:rPr>
-        <w:instrText xml:space="preserve"> PAGEREF _Toc161891756 \h </w:instrText>
+        <w:instrText xml:space="preserve"> PAGEREF _Toc166644072 \h </w:instrText>
       </w:r>
       <w:r>
         <w:rPr>
@@ -2448,7 +2448,7 @@
         <w:rPr>
           <w:noProof/>
         </w:rPr>
-        <w:instrText xml:space="preserve"> PAGEREF _Toc161891757 \h </w:instrText>
+        <w:instrText xml:space="preserve"> PAGEREF _Toc166644073 \h </w:instrText>
       </w:r>
       <w:r>
         <w:rPr>
@@ -2522,7 +2522,7 @@
         <w:rPr>
           <w:noProof/>
         </w:rPr>
-        <w:instrText xml:space="preserve"> PAGEREF _Toc161891758 \h </w:instrText>
+        <w:instrText xml:space="preserve"> PAGEREF _Toc166644074 \h </w:instrText>
       </w:r>
       <w:r>
         <w:rPr>
@@ -2596,7 +2596,7 @@
         <w:rPr>
           <w:noProof/>
         </w:rPr>
-        <w:instrText xml:space="preserve"> PAGEREF _Toc161891759 \h </w:instrText>
+        <w:instrText xml:space="preserve"> PAGEREF _Toc166644075 \h </w:instrText>
       </w:r>
       <w:r>
         <w:rPr>
@@ -2670,7 +2670,7 @@
         <w:rPr>
           <w:noProof/>
         </w:rPr>
-        <w:instrText xml:space="preserve"> PAGEREF _Toc161891760 \h </w:instrText>
+        <w:instrText xml:space="preserve"> PAGEREF _Toc166644076 \h </w:instrText>
       </w:r>
       <w:r>
         <w:rPr>
@@ -2744,7 +2744,81 @@
         <w:rPr>
           <w:noProof/>
         </w:rPr>
-        <w:instrText xml:space="preserve"> PAGEREF _Toc161891761 \h </w:instrText>
+        <w:instrText xml:space="preserve"> PAGEREF _Toc166644077 \h </w:instrText>
+      </w:r>
+      <w:r>
+        <w:rPr>
+          <w:noProof/>
+        </w:rPr>
+      </w:r>
+      <w:r>
+        <w:rPr>
+          <w:noProof/>
+        </w:rPr>
+        <w:fldChar w:fldCharType="separate"/>
+      </w:r>
+      <w:r>
+        <w:rPr>
+          <w:noProof/>
+        </w:rPr>
+        <w:t>15</w:t>
+      </w:r>
+      <w:r>
+        <w:rPr>
+          <w:noProof/>
+        </w:rPr>
+        <w:fldChar w:fldCharType="end"/>
+      </w:r>
+    </w:p>
+    <w:p>
+      <w:pPr>
+        <w:pStyle w:val="TOC3"/>
+        <w:tabs>
+          <w:tab w:val="left" w:pos="1914"/>
+        </w:tabs>
+        <w:rPr>
+          <w:rFonts w:asciiTheme="minorHAnsi" w:eastAsiaTheme="minorEastAsia" w:hAnsiTheme="minorHAnsi" w:cstheme="minorBidi"/>
+          <w:noProof/>
+          <w:sz w:val="24"/>
+        </w:rPr>
+      </w:pPr>
+      <w:r>
+        <w:rPr>
+          <w:noProof/>
+        </w:rPr>
+        <w:t>5.1.6.</w:t>
+      </w:r>
+      <w:r>
+        <w:rPr>
+          <w:rFonts w:asciiTheme="minorHAnsi" w:eastAsiaTheme="minorEastAsia" w:hAnsiTheme="minorHAnsi" w:cstheme="minorBidi"/>
+          <w:noProof/>
+          <w:sz w:val="24"/>
+        </w:rPr>
+        <w:tab/>
+      </w:r>
+      <w:r>
+        <w:rPr>
+          <w:noProof/>
+        </w:rPr>
+        <w:t>Version 1.0.5</w:t>
+      </w:r>
+      <w:r>
+        <w:rPr>
+          <w:noProof/>
+        </w:rPr>
+        <w:tab/>
+      </w:r>
+      <w:r>
+        <w:rPr>
+          <w:noProof/>
+        </w:rPr>
+        <w:fldChar w:fldCharType="begin"/>
+      </w:r>
+      <w:r>
+        <w:rPr>
+          <w:noProof/>
+        </w:rPr>
+        <w:instrText xml:space="preserve"> PAGEREF _Toc166644078 \h </w:instrText>
       </w:r>
       <w:r>
         <w:rPr>
@@ -2784,7 +2858,7 @@
         </w:rPr>
         <w:fldChar w:fldCharType="end"/>
       </w:r>
-      <w:bookmarkStart w:id="3" w:name="_Toc161891728"/>
+      <w:bookmarkStart w:id="3" w:name="_Toc166644044"/>
       <w:r>
         <w:t>Introduction</w:t>
       </w:r>
@@ -3021,7 +3095,13 @@
         <w:t>s</w:t>
       </w:r>
       <w:r>
-        <w:t xml:space="preserve"> as described by Ansgar Schuffenhauer and coworkers;</w:t>
+        <w:t xml:space="preserve"> as described by Ansgar Schuffenhauer</w:t>
+      </w:r>
+      <w:r>
+        <w:t>, Peter Ertl,</w:t>
+      </w:r>
+      <w:r>
+        <w:t xml:space="preserve"> and coworkers;</w:t>
       </w:r>
       <w:bookmarkStart w:id="5" w:name="_Ref150846579"/>
       <w:r>
@@ -3043,7 +3123,13 @@
         <w:t>S</w:t>
       </w:r>
       <w:r>
-        <w:t>caffold topologies as described by Sara Pollock and coworkers.</w:t>
+        <w:t>caffold topologies as described by Sara Pollock</w:t>
+      </w:r>
+      <w:r>
+        <w:t>, Tudor Oprea,</w:t>
+      </w:r>
+      <w:r>
+        <w:t xml:space="preserve"> and coworkers.</w:t>
       </w:r>
       <w:bookmarkStart w:id="6" w:name="_Ref150841781"/>
       <w:r>
@@ -3228,7 +3314,7 @@
       <w:pPr>
         <w:pStyle w:val="Heading1"/>
       </w:pPr>
-      <w:bookmarkStart w:id="8" w:name="_Toc161891729"/>
+      <w:bookmarkStart w:id="8" w:name="_Toc166644045"/>
       <w:r>
         <w:t>Usage</w:t>
       </w:r>
@@ -3238,7 +3324,7 @@
       <w:pPr>
         <w:pStyle w:val="Heading2"/>
       </w:pPr>
-      <w:bookmarkStart w:id="9" w:name="_Toc161891730"/>
+      <w:bookmarkStart w:id="9" w:name="_Toc166644046"/>
       <w:r>
         <w:t>Command line interface</w:t>
       </w:r>
@@ -4462,7 +4548,7 @@
       <w:pPr>
         <w:pStyle w:val="Heading2"/>
       </w:pPr>
-      <w:bookmarkStart w:id="10" w:name="_Toc161891731"/>
+      <w:bookmarkStart w:id="10" w:name="_Toc166644047"/>
       <w:r>
         <w:t>Required command line options</w:t>
       </w:r>
@@ -4472,7 +4558,7 @@
       <w:pPr>
         <w:pStyle w:val="Heading3"/>
       </w:pPr>
-      <w:bookmarkStart w:id="11" w:name="_Toc161891732"/>
+      <w:bookmarkStart w:id="11" w:name="_Toc166644048"/>
       <w:r>
         <w:t>--in</w:t>
       </w:r>
@@ -4593,7 +4679,7 @@
       <w:pPr>
         <w:pStyle w:val="Heading2"/>
       </w:pPr>
-      <w:bookmarkStart w:id="12" w:name="_Toc161891733"/>
+      <w:bookmarkStart w:id="12" w:name="_Toc166644049"/>
       <w:r>
         <w:t xml:space="preserve">Optional </w:t>
       </w:r>
@@ -4607,7 +4693,7 @@
         <w:pStyle w:val="Heading3"/>
       </w:pPr>
       <w:bookmarkStart w:id="13" w:name="_Ref52936481"/>
-      <w:bookmarkStart w:id="14" w:name="_Toc161891734"/>
+      <w:bookmarkStart w:id="14" w:name="_Toc166644050"/>
       <w:r>
         <w:t>--out</w:t>
       </w:r>
@@ -5108,7 +5194,7 @@
       <w:pPr>
         <w:pStyle w:val="Heading3"/>
       </w:pPr>
-      <w:bookmarkStart w:id="15" w:name="_Toc161891735"/>
+      <w:bookmarkStart w:id="15" w:name="_Toc166644051"/>
       <w:r>
         <w:t>--scaffolds</w:t>
       </w:r>
@@ -5231,26 +5317,16 @@
         <w:t>scaffold keywords that are recognised</w:t>
       </w:r>
       <w:r>
-        <w:t xml:space="preserve"> is provided in Section </w:t>
-      </w:r>
-      <w:r>
-        <w:fldChar w:fldCharType="begin"/>
-      </w:r>
-      <w:r>
-        <w:instrText xml:space="preserve"> REF _Ref52938798 \r </w:instrText>
-      </w:r>
-      <w:r>
-        <w:fldChar w:fldCharType="separate"/>
-      </w:r>
-      <w:r>
-        <w:rPr>
-          <w:b/>
-        </w:rPr>
-        <w:t>Error! Reference source not found.</w:t>
-      </w:r>
-      <w:r>
-        <w:fldChar w:fldCharType="end"/>
-      </w:r>
+        <w:t xml:space="preserve"> is provided in Section</w:t>
+      </w:r>
+      <w:r>
+        <w:t xml:space="preserve"> </w:t>
+      </w:r>
+      <w:fldSimple w:instr=" REF _Ref150578030 \r ">
+        <w:r>
+          <w:t>3</w:t>
+        </w:r>
+      </w:fldSimple>
       <w:r>
         <w:t>.</w:t>
       </w:r>
@@ -5283,7 +5359,7 @@
       <w:pPr>
         <w:pStyle w:val="Heading3"/>
       </w:pPr>
-      <w:bookmarkStart w:id="16" w:name="_Toc161891736"/>
+      <w:bookmarkStart w:id="16" w:name="_Toc166644052"/>
       <w:r>
         <w:t>--noLog</w:t>
       </w:r>
@@ -5304,7 +5380,7 @@
         <w:pStyle w:val="Heading1"/>
       </w:pPr>
       <w:bookmarkStart w:id="17" w:name="_Ref150578030"/>
-      <w:bookmarkStart w:id="18" w:name="_Toc161891737"/>
+      <w:bookmarkStart w:id="18" w:name="_Toc166644053"/>
       <w:bookmarkEnd w:id="13"/>
       <w:r>
         <w:t>Scaffold definitions</w:t>
@@ -5485,7 +5561,7 @@
       <w:pPr>
         <w:pStyle w:val="Heading2"/>
       </w:pPr>
-      <w:bookmarkStart w:id="19" w:name="_Toc161891738"/>
+      <w:bookmarkStart w:id="19" w:name="_Toc166644054"/>
       <w:r>
         <w:t>RINGS_WITH_LINKERS</w:t>
       </w:r>
@@ -5560,7 +5636,7 @@
       <w:pPr>
         <w:pStyle w:val="Heading3"/>
       </w:pPr>
-      <w:bookmarkStart w:id="20" w:name="_Toc161891739"/>
+      <w:bookmarkStart w:id="20" w:name="_Toc166644055"/>
       <w:r>
         <w:t>RINGS_WITH_LINKERS</w:t>
       </w:r>
@@ -5883,7 +5959,7 @@
       <w:pPr>
         <w:pStyle w:val="Heading3"/>
       </w:pPr>
-      <w:bookmarkStart w:id="22" w:name="_Toc161891740"/>
+      <w:bookmarkStart w:id="22" w:name="_Toc166644056"/>
       <w:r>
         <w:t>RINGS_WITH_LINKERS_</w:t>
       </w:r>
@@ -6354,7 +6430,7 @@
       <w:pPr>
         <w:pStyle w:val="Heading2"/>
       </w:pPr>
-      <w:bookmarkStart w:id="24" w:name="_Toc161891741"/>
+      <w:bookmarkStart w:id="24" w:name="_Toc166644057"/>
       <w:r>
         <w:t>MURCKO</w:t>
       </w:r>
@@ -6408,7 +6484,7 @@
       <w:pPr>
         <w:pStyle w:val="Heading3"/>
       </w:pPr>
-      <w:bookmarkStart w:id="25" w:name="_Toc161891742"/>
+      <w:bookmarkStart w:id="25" w:name="_Toc166644058"/>
       <w:r>
         <w:t>MURCKO</w:t>
       </w:r>
@@ -6715,7 +6791,7 @@
       <w:pPr>
         <w:pStyle w:val="Heading3"/>
       </w:pPr>
-      <w:bookmarkStart w:id="27" w:name="_Toc161891743"/>
+      <w:bookmarkStart w:id="27" w:name="_Toc166644059"/>
       <w:r>
         <w:t>MURCKO_2</w:t>
       </w:r>
@@ -7027,7 +7103,7 @@
       <w:pPr>
         <w:pStyle w:val="Heading2"/>
       </w:pPr>
-      <w:bookmarkStart w:id="29" w:name="_Toc161891744"/>
+      <w:bookmarkStart w:id="29" w:name="_Toc166644060"/>
       <w:r>
         <w:t>OPREA</w:t>
       </w:r>
@@ -7105,7 +7181,7 @@
       <w:pPr>
         <w:pStyle w:val="Heading3"/>
       </w:pPr>
-      <w:bookmarkStart w:id="30" w:name="_Toc161891745"/>
+      <w:bookmarkStart w:id="30" w:name="_Toc166644061"/>
       <w:r>
         <w:t>OPREA_1</w:t>
       </w:r>
@@ -7531,7 +7607,7 @@
       <w:pPr>
         <w:pStyle w:val="Heading3"/>
       </w:pPr>
-      <w:bookmarkStart w:id="31" w:name="_Toc161891746"/>
+      <w:bookmarkStart w:id="31" w:name="_Toc166644062"/>
       <w:r>
         <w:t>OPREA</w:t>
       </w:r>
@@ -8108,7 +8184,7 @@
       <w:pPr>
         <w:pStyle w:val="Heading3"/>
       </w:pPr>
-      <w:bookmarkStart w:id="34" w:name="_Toc161891747"/>
+      <w:bookmarkStart w:id="34" w:name="_Toc166644063"/>
       <w:r>
         <w:t>OPREA_</w:t>
       </w:r>
@@ -8566,10 +8642,13 @@
       <w:pPr>
         <w:pStyle w:val="Heading2"/>
       </w:pPr>
-      <w:bookmarkStart w:id="36" w:name="_Toc161891748"/>
+      <w:bookmarkStart w:id="36" w:name="_Toc166644064"/>
       <w:r>
         <w:t>SCHUFFENHAUER</w:t>
       </w:r>
+      <w:r>
+        <w:t>-ERTL</w:t>
+      </w:r>
       <w:bookmarkEnd w:id="36"/>
     </w:p>
     <w:p>
@@ -8580,148 +8659,208 @@
         <w:rPr>
           <w:smallCaps/>
         </w:rPr>
+        <w:t>Schuffenhau</w:t>
+      </w:r>
+      <w:r>
+        <w:rPr>
+          <w:smallCaps/>
+        </w:rPr>
+        <w:t>er</w:t>
+      </w:r>
+      <w:r>
+        <w:rPr>
+          <w:smallCaps/>
+        </w:rPr>
+        <w:t>-Ertl</w:t>
+      </w:r>
+      <w:r>
+        <w:t xml:space="preserve"> scaffold type has been originally described by Ansgar Schuffenhauer and coworkers.</w:t>
+      </w:r>
+      <w:r>
+        <w:rPr>
+          <w:vertAlign w:val="superscript"/>
+        </w:rPr>
+        <w:fldChar w:fldCharType="begin"/>
+      </w:r>
+      <w:r>
+        <w:rPr>
+          <w:vertAlign w:val="superscript"/>
+        </w:rPr>
+        <w:instrText xml:space="preserve"> NOTEREF _Ref150846579 </w:instrText>
+      </w:r>
+      <w:r>
+        <w:rPr>
+          <w:vertAlign w:val="superscript"/>
+        </w:rPr>
+        <w:fldChar w:fldCharType="separate"/>
+      </w:r>
+      <w:r>
+        <w:rPr>
+          <w:vertAlign w:val="superscript"/>
+        </w:rPr>
+        <w:t>2</w:t>
+      </w:r>
+      <w:r>
+        <w:rPr>
+          <w:vertAlign w:val="superscript"/>
+        </w:rPr>
+        <w:fldChar w:fldCharType="end"/>
+      </w:r>
+      <w:r>
+        <w:t xml:space="preserve"> </w:t>
+      </w:r>
+    </w:p>
+    <w:p>
+      <w:pPr>
+        <w:pStyle w:val="Heading3"/>
+      </w:pPr>
+      <w:bookmarkStart w:id="37" w:name="_Toc166644065"/>
+      <w:r>
+        <w:t>SCHUFFENHAUER</w:t>
+      </w:r>
+      <w:r>
+        <w:t>-ERTL</w:t>
+      </w:r>
+      <w:r>
+        <w:t>_1</w:t>
+      </w:r>
+      <w:bookmarkEnd w:id="37"/>
+    </w:p>
+    <w:p>
+      <w:r>
+        <w:rPr>
+          <w:smallCaps/>
+        </w:rPr>
         <w:t>Schuffenhauer</w:t>
       </w:r>
       <w:r>
-        <w:t xml:space="preserve"> scaffold type has been originally described by Ansgar Schuffenhauer and coworkers.</w:t>
-      </w:r>
-      <w:r>
-        <w:rPr>
-          <w:vertAlign w:val="superscript"/>
-        </w:rPr>
-        <w:fldChar w:fldCharType="begin"/>
-      </w:r>
-      <w:r>
-        <w:rPr>
-          <w:vertAlign w:val="superscript"/>
-        </w:rPr>
-        <w:instrText xml:space="preserve"> NOTEREF _Ref150846579 </w:instrText>
-      </w:r>
-      <w:r>
-        <w:rPr>
-          <w:vertAlign w:val="superscript"/>
-        </w:rPr>
-        <w:fldChar w:fldCharType="separate"/>
-      </w:r>
-      <w:r>
-        <w:rPr>
-          <w:vertAlign w:val="superscript"/>
-        </w:rPr>
-        <w:t>2</w:t>
-      </w:r>
-      <w:r>
-        <w:rPr>
-          <w:vertAlign w:val="superscript"/>
-        </w:rPr>
-        <w:fldChar w:fldCharType="end"/>
+        <w:rPr>
+          <w:smallCaps/>
+        </w:rPr>
+        <w:t>-Ertl</w:t>
+      </w:r>
+      <w:r>
+        <w:rPr>
+          <w:smallCaps/>
+        </w:rPr>
+        <w:t>_1</w:t>
+      </w:r>
+      <w:r>
+        <w:t xml:space="preserve"> scaffold</w:t>
+      </w:r>
+      <w:r>
+        <w:t>s</w:t>
       </w:r>
       <w:r>
         <w:t xml:space="preserve"> </w:t>
       </w:r>
-    </w:p>
-    <w:p>
-      <w:pPr>
-        <w:pStyle w:val="Heading3"/>
-      </w:pPr>
-      <w:bookmarkStart w:id="37" w:name="_Toc161891749"/>
-      <w:r>
-        <w:t>SCHUFFENHAUER_1</w:t>
-      </w:r>
-      <w:bookmarkEnd w:id="37"/>
-    </w:p>
-    <w:p>
+      <w:r>
+        <w:t>are generated by removing in an iter</w:t>
+      </w:r>
+      <w:r>
+        <w:t>a</w:t>
+      </w:r>
+      <w:r>
+        <w:t>tive fashion all rings of the molecule until a single ring remains</w:t>
+      </w:r>
+      <w:r>
+        <w:t>,</w:t>
+      </w:r>
+      <w:r>
+        <w:t xml:space="preserve"> </w:t>
+      </w:r>
+      <w:r>
+        <w:t>unless it is not possible to tag the remaining rings in an unambigious way</w:t>
+      </w:r>
+      <w:r>
+        <w:t>. In such cases</w:t>
+      </w:r>
+      <w:r>
+        <w:t xml:space="preserve"> where two or more choices are possible</w:t>
+      </w:r>
+      <w:r>
+        <w:t xml:space="preserve">, the generated </w:t>
+      </w:r>
       <w:r>
         <w:rPr>
           <w:smallCaps/>
         </w:rPr>
+        <w:t>Schuffe</w:t>
+      </w:r>
+      <w:r>
+        <w:rPr>
+          <w:smallCaps/>
+        </w:rPr>
+        <w:t>n</w:t>
+      </w:r>
+      <w:r>
+        <w:rPr>
+          <w:smallCaps/>
+        </w:rPr>
+        <w:t>hauer</w:t>
+      </w:r>
+      <w:r>
+        <w:rPr>
+          <w:smallCaps/>
+        </w:rPr>
+        <w:t>-Ertl</w:t>
+      </w:r>
+      <w:r>
+        <w:rPr>
+          <w:smallCaps/>
+        </w:rPr>
+        <w:t>_1</w:t>
+      </w:r>
+      <w:r>
+        <w:t xml:space="preserve"> scaffold will consist of two or more rings. A couple of e</w:t>
+      </w:r>
+      <w:r>
+        <w:t>x</w:t>
+      </w:r>
+      <w:r>
+        <w:t>amples of the</w:t>
+      </w:r>
+      <w:r>
+        <w:rPr>
+          <w:smallCaps/>
+        </w:rPr>
+        <w:t xml:space="preserve"> </w:t>
+      </w:r>
+      <w:r>
+        <w:rPr>
+          <w:smallCaps/>
+        </w:rPr>
         <w:t>Schuffenhauer</w:t>
       </w:r>
       <w:r>
         <w:rPr>
           <w:smallCaps/>
         </w:rPr>
+        <w:t>-Ertl</w:t>
+      </w:r>
+      <w:r>
+        <w:rPr>
+          <w:smallCaps/>
+        </w:rPr>
         <w:t>_1</w:t>
       </w:r>
       <w:r>
-        <w:t xml:space="preserve"> scaffold</w:t>
-      </w:r>
-      <w:r>
-        <w:t>s</w:t>
-      </w:r>
-      <w:r>
-        <w:t xml:space="preserve"> </w:t>
-      </w:r>
-      <w:r>
-        <w:t>are generated by removing in an iterative fashion all rings of the molecule until a single ring remains</w:t>
-      </w:r>
-      <w:r>
-        <w:t>,</w:t>
-      </w:r>
-      <w:r>
-        <w:t xml:space="preserve"> </w:t>
-      </w:r>
-      <w:r>
-        <w:t>unless it is not possible to tag the remaining rings in an unambigious way</w:t>
-      </w:r>
-      <w:r>
-        <w:t>. In such cases</w:t>
-      </w:r>
-      <w:r>
-        <w:t xml:space="preserve"> where two or more choices are possible</w:t>
-      </w:r>
-      <w:r>
-        <w:t xml:space="preserve">, the generated </w:t>
-      </w:r>
-      <w:r>
-        <w:rPr>
-          <w:smallCaps/>
-        </w:rPr>
-        <w:t>Schuffe</w:t>
-      </w:r>
-      <w:r>
-        <w:rPr>
-          <w:smallCaps/>
-        </w:rPr>
-        <w:t>n</w:t>
-      </w:r>
-      <w:r>
-        <w:rPr>
-          <w:smallCaps/>
-        </w:rPr>
-        <w:t>hauer</w:t>
-      </w:r>
-      <w:r>
-        <w:rPr>
-          <w:smallCaps/>
-        </w:rPr>
-        <w:t>_1</w:t>
-      </w:r>
-      <w:r>
-        <w:t xml:space="preserve"> scaffold will consist of two or more rings. A couple of examples of the</w:t>
-      </w:r>
-      <w:r>
-        <w:rPr>
-          <w:smallCaps/>
-        </w:rPr>
-        <w:t xml:space="preserve"> </w:t>
-      </w:r>
-      <w:r>
-        <w:rPr>
-          <w:smallCaps/>
-        </w:rPr>
-        <w:t>Schuffenhauer</w:t>
-      </w:r>
-      <w:r>
-        <w:rPr>
-          <w:smallCaps/>
-        </w:rPr>
-        <w:t>_1</w:t>
-      </w:r>
-      <w:r>
         <w:t xml:space="preserve"> scaffold </w:t>
       </w:r>
       <w:r>
-        <w:t xml:space="preserve">as implemented in the current version of </w:t>
+        <w:t>as implemented in the cu</w:t>
+      </w:r>
+      <w:r>
+        <w:t>r</w:t>
+      </w:r>
+      <w:r>
+        <w:t>rent ve</w:t>
+      </w:r>
+      <w:r>
+        <w:t>r</w:t>
+      </w:r>
+      <w:r>
+        <w:t xml:space="preserve">sion of </w:t>
       </w:r>
       <w:r>
         <w:rPr>
@@ -8771,7 +8910,19 @@
         <w:rPr>
           <w:smallCaps/>
         </w:rPr>
-        <w:t>Schuffenhauer_1</w:t>
+        <w:t>Schuffenhauer</w:t>
+      </w:r>
+      <w:r>
+        <w:rPr>
+          <w:smallCaps/>
+        </w:rPr>
+        <w:t>-Ertl</w:t>
+      </w:r>
+      <w:r>
+        <w:rPr>
+          <w:smallCaps/>
+        </w:rPr>
+        <w:t>_1</w:t>
       </w:r>
       <w:r>
         <w:t xml:space="preserve"> scaffold type</w:t>
@@ -8843,6 +8994,14 @@
                 <w:sz w:val="18"/>
               </w:rPr>
               <w:t>Schuffenhauer</w:t>
+            </w:r>
+            <w:r>
+              <w:rPr>
+                <w:b/>
+                <w:smallCaps/>
+                <w:sz w:val="18"/>
+              </w:rPr>
+              <w:t>-Ertl</w:t>
             </w:r>
             <w:r>
               <w:rPr>
@@ -9168,9 +9327,15 @@
       <w:pPr>
         <w:pStyle w:val="Heading3"/>
       </w:pPr>
-      <w:bookmarkStart w:id="39" w:name="_Toc161891750"/>
-      <w:r>
-        <w:t>SCHUFFENHAUER_2</w:t>
+      <w:bookmarkStart w:id="39" w:name="_Toc166644066"/>
+      <w:r>
+        <w:t>SCHUFFENHAUER</w:t>
+      </w:r>
+      <w:r>
+        <w:t>-ERTL</w:t>
+      </w:r>
+      <w:r>
+        <w:t>_2</w:t>
       </w:r>
       <w:bookmarkEnd w:id="39"/>
     </w:p>
@@ -9185,6 +9350,12 @@
         <w:rPr>
           <w:smallCaps/>
         </w:rPr>
+        <w:t>-Ertl</w:t>
+      </w:r>
+      <w:r>
+        <w:rPr>
+          <w:smallCaps/>
+        </w:rPr>
         <w:t>_</w:t>
       </w:r>
       <w:r>
@@ -9200,6 +9371,186 @@
         <w:rPr>
           <w:smallCaps/>
         </w:rPr>
+        <w:t>Schu</w:t>
+      </w:r>
+      <w:r>
+        <w:rPr>
+          <w:smallCaps/>
+        </w:rPr>
+        <w:t>f</w:t>
+      </w:r>
+      <w:r>
+        <w:rPr>
+          <w:smallCaps/>
+        </w:rPr>
+        <w:t>fe</w:t>
+      </w:r>
+      <w:r>
+        <w:rPr>
+          <w:smallCaps/>
+        </w:rPr>
+        <w:t>n</w:t>
+      </w:r>
+      <w:r>
+        <w:rPr>
+          <w:smallCaps/>
+        </w:rPr>
+        <w:t>hauer</w:t>
+      </w:r>
+      <w:r>
+        <w:rPr>
+          <w:smallCaps/>
+        </w:rPr>
+        <w:t>-Ertl</w:t>
+      </w:r>
+      <w:r>
+        <w:rPr>
+          <w:smallCaps/>
+        </w:rPr>
+        <w:t>_1</w:t>
+      </w:r>
+      <w:r>
+        <w:t xml:space="preserve"> scaffolds, but the procedure stops </w:t>
+      </w:r>
+      <w:r>
+        <w:t xml:space="preserve">from the moment that </w:t>
+      </w:r>
+      <w:r>
+        <w:t xml:space="preserve">two rings remain, </w:t>
+      </w:r>
+      <w:r>
+        <w:t>unless it is not possible to tag the remaining rings in an u</w:t>
+      </w:r>
+      <w:r>
+        <w:t>n</w:t>
+      </w:r>
+      <w:r>
+        <w:t>ambigious way</w:t>
+      </w:r>
+      <w:r>
+        <w:t xml:space="preserve">. In such cases, the generated </w:t>
+      </w:r>
+      <w:r>
+        <w:rPr>
+          <w:smallCaps/>
+        </w:rPr>
+        <w:t>Schuffenhauer</w:t>
+      </w:r>
+      <w:r>
+        <w:rPr>
+          <w:smallCaps/>
+        </w:rPr>
+        <w:t>-Ertl</w:t>
+      </w:r>
+      <w:r>
+        <w:rPr>
+          <w:smallCaps/>
+        </w:rPr>
+        <w:t>_</w:t>
+      </w:r>
+      <w:r>
+        <w:rPr>
+          <w:smallCaps/>
+        </w:rPr>
+        <w:t>2</w:t>
+      </w:r>
+      <w:r>
+        <w:t xml:space="preserve"> scaffold will consist of three or more rings.</w:t>
+      </w:r>
+    </w:p>
+    <w:p>
+      <w:pPr>
+        <w:pStyle w:val="Heading3"/>
+      </w:pPr>
+      <w:bookmarkStart w:id="40" w:name="_Toc166644067"/>
+      <w:r>
+        <w:t>SCHUFFENHAUER</w:t>
+      </w:r>
+      <w:r>
+        <w:t>-ERTL</w:t>
+      </w:r>
+      <w:r>
+        <w:t>_3</w:t>
+      </w:r>
+      <w:bookmarkEnd w:id="40"/>
+    </w:p>
+    <w:p>
+      <w:r>
+        <w:rPr>
+          <w:smallCaps/>
+        </w:rPr>
+        <w:t>Schuffenhauer</w:t>
+      </w:r>
+      <w:r>
+        <w:rPr>
+          <w:smallCaps/>
+        </w:rPr>
+        <w:t>-Ertl</w:t>
+      </w:r>
+      <w:r>
+        <w:rPr>
+          <w:smallCaps/>
+        </w:rPr>
+        <w:t>_</w:t>
+      </w:r>
+      <w:r>
+        <w:rPr>
+          <w:smallCaps/>
+        </w:rPr>
+        <w:t>3</w:t>
+      </w:r>
+      <w:r>
+        <w:t xml:space="preserve"> scaffolds are generated in the same way as </w:t>
+      </w:r>
+      <w:r>
+        <w:rPr>
+          <w:smallCaps/>
+        </w:rPr>
+        <w:t>Schu</w:t>
+      </w:r>
+      <w:r>
+        <w:rPr>
+          <w:smallCaps/>
+        </w:rPr>
+        <w:t>f</w:t>
+      </w:r>
+      <w:r>
+        <w:rPr>
+          <w:smallCaps/>
+        </w:rPr>
+        <w:t>fe</w:t>
+      </w:r>
+      <w:r>
+        <w:rPr>
+          <w:smallCaps/>
+        </w:rPr>
+        <w:t>n</w:t>
+      </w:r>
+      <w:r>
+        <w:rPr>
+          <w:smallCaps/>
+        </w:rPr>
+        <w:t>hauer</w:t>
+      </w:r>
+      <w:r>
+        <w:rPr>
+          <w:smallCaps/>
+        </w:rPr>
+        <w:t>-Ertl</w:t>
+      </w:r>
+      <w:r>
+        <w:rPr>
+          <w:smallCaps/>
+        </w:rPr>
+        <w:t>_1</w:t>
+      </w:r>
+      <w:r>
+        <w:t xml:space="preserve"> scaffolds, but the procedure stops from the moment that three rings remain, unless it is not possible to tag the remaining rings in an unambigious way. In such cases, the generated </w:t>
+      </w:r>
+      <w:r>
+        <w:rPr>
+          <w:smallCaps/>
+        </w:rPr>
         <w:t>Schuffe</w:t>
       </w:r>
       <w:r>
@@ -9218,28 +9569,118 @@
         <w:rPr>
           <w:smallCaps/>
         </w:rPr>
+        <w:t>-Ertl</w:t>
+      </w:r>
+      <w:r>
+        <w:rPr>
+          <w:smallCaps/>
+        </w:rPr>
+        <w:t>_</w:t>
+      </w:r>
+      <w:r>
+        <w:rPr>
+          <w:smallCaps/>
+        </w:rPr>
+        <w:t>3</w:t>
+      </w:r>
+      <w:r>
+        <w:t xml:space="preserve"> scaffold will consist of four or more rings.</w:t>
+      </w:r>
+    </w:p>
+    <w:p>
+      <w:pPr>
+        <w:pStyle w:val="Heading3"/>
+      </w:pPr>
+      <w:bookmarkStart w:id="41" w:name="_Toc166644068"/>
+      <w:r>
+        <w:t>SCHUFFENHAUER</w:t>
+      </w:r>
+      <w:r>
+        <w:t>-ERTL</w:t>
+      </w:r>
+      <w:r>
+        <w:t>_4</w:t>
+      </w:r>
+      <w:bookmarkEnd w:id="41"/>
+    </w:p>
+    <w:p>
+      <w:r>
+        <w:rPr>
+          <w:smallCaps/>
+        </w:rPr>
+        <w:t>Schuffenhauer</w:t>
+      </w:r>
+      <w:r>
+        <w:rPr>
+          <w:smallCaps/>
+        </w:rPr>
+        <w:t>-Ertl</w:t>
+      </w:r>
+      <w:r>
+        <w:rPr>
+          <w:smallCaps/>
+        </w:rPr>
+        <w:t>_</w:t>
+      </w:r>
+      <w:r>
+        <w:rPr>
+          <w:smallCaps/>
+        </w:rPr>
+        <w:t>4</w:t>
+      </w:r>
+      <w:r>
+        <w:t xml:space="preserve"> scaffolds are generated in the same way as </w:t>
+      </w:r>
+      <w:r>
+        <w:rPr>
+          <w:smallCaps/>
+        </w:rPr>
+        <w:t>Schu</w:t>
+      </w:r>
+      <w:r>
+        <w:rPr>
+          <w:smallCaps/>
+        </w:rPr>
+        <w:t>f</w:t>
+      </w:r>
+      <w:r>
+        <w:rPr>
+          <w:smallCaps/>
+        </w:rPr>
+        <w:t>fe</w:t>
+      </w:r>
+      <w:r>
+        <w:rPr>
+          <w:smallCaps/>
+        </w:rPr>
+        <w:t>n</w:t>
+      </w:r>
+      <w:r>
+        <w:rPr>
+          <w:smallCaps/>
+        </w:rPr>
+        <w:t>hauer</w:t>
+      </w:r>
+      <w:r>
+        <w:rPr>
+          <w:smallCaps/>
+        </w:rPr>
+        <w:t>-Ertl</w:t>
+      </w:r>
+      <w:r>
+        <w:rPr>
+          <w:smallCaps/>
+        </w:rPr>
         <w:t>_1</w:t>
       </w:r>
       <w:r>
-        <w:t xml:space="preserve"> scaffolds, but the procedure stops </w:t>
-      </w:r>
-      <w:r>
-        <w:t xml:space="preserve">from the moment that </w:t>
-      </w:r>
-      <w:r>
-        <w:t xml:space="preserve">two rings remain, </w:t>
-      </w:r>
-      <w:r>
-        <w:t>unless it is not possible to tag the remaining rings in an u</w:t>
+        <w:t xml:space="preserve"> scaffolds, but the procedure stops from the moment that four rings remain, unless it is not possible to tag the remaining rings in an u</w:t>
       </w:r>
       <w:r>
         <w:t>n</w:t>
       </w:r>
       <w:r>
-        <w:t>ambigious way</w:t>
-      </w:r>
-      <w:r>
-        <w:t xml:space="preserve">. In such cases, the generated </w:t>
+        <w:t xml:space="preserve">ambigious way. In such cases, the generated </w:t>
       </w:r>
       <w:r>
         <w:rPr>
@@ -9251,27 +9692,39 @@
         <w:rPr>
           <w:smallCaps/>
         </w:rPr>
+        <w:t>-Ertl</w:t>
+      </w:r>
+      <w:r>
+        <w:rPr>
+          <w:smallCaps/>
+        </w:rPr>
         <w:t>_</w:t>
       </w:r>
       <w:r>
         <w:rPr>
           <w:smallCaps/>
         </w:rPr>
-        <w:t>2</w:t>
-      </w:r>
-      <w:r>
-        <w:t xml:space="preserve"> scaffold will consist of three or more rings.</w:t>
+        <w:t>4</w:t>
+      </w:r>
+      <w:r>
+        <w:t xml:space="preserve"> scaffold will consist of five or more rings.</w:t>
       </w:r>
     </w:p>
     <w:p>
       <w:pPr>
         <w:pStyle w:val="Heading3"/>
       </w:pPr>
-      <w:bookmarkStart w:id="40" w:name="_Toc161891751"/>
-      <w:r>
-        <w:t>SCHUFFENHAUER_3</w:t>
-      </w:r>
-      <w:bookmarkEnd w:id="40"/>
+      <w:bookmarkStart w:id="42" w:name="_Toc166644069"/>
+      <w:r>
+        <w:t>SCHUFFENHAUER</w:t>
+      </w:r>
+      <w:r>
+        <w:t>-ERTL</w:t>
+      </w:r>
+      <w:r>
+        <w:t>_5</w:t>
+      </w:r>
+      <w:bookmarkEnd w:id="42"/>
     </w:p>
     <w:p>
       <w:r>
@@ -9284,13 +9737,19 @@
         <w:rPr>
           <w:smallCaps/>
         </w:rPr>
+        <w:t>-Ertl</w:t>
+      </w:r>
+      <w:r>
+        <w:rPr>
+          <w:smallCaps/>
+        </w:rPr>
         <w:t>_</w:t>
       </w:r>
       <w:r>
         <w:rPr>
           <w:smallCaps/>
         </w:rPr>
-        <w:t>3</w:t>
+        <w:t>5</w:t>
       </w:r>
       <w:r>
         <w:t xml:space="preserve"> scaffolds are generated in the same way as </w:t>
@@ -9299,12 +9758,24 @@
         <w:rPr>
           <w:smallCaps/>
         </w:rPr>
-        <w:t>Schuffe</w:t>
+        <w:t>Schu</w:t>
       </w:r>
       <w:r>
         <w:rPr>
           <w:smallCaps/>
         </w:rPr>
+        <w:t>f</w:t>
+      </w:r>
+      <w:r>
+        <w:rPr>
+          <w:smallCaps/>
+        </w:rPr>
+        <w:t>fe</w:t>
+      </w:r>
+      <w:r>
+        <w:rPr>
+          <w:smallCaps/>
+        </w:rPr>
         <w:t>n</w:t>
       </w:r>
       <w:r>
@@ -9317,10 +9788,16 @@
         <w:rPr>
           <w:smallCaps/>
         </w:rPr>
+        <w:t>-Ertl</w:t>
+      </w:r>
+      <w:r>
+        <w:rPr>
+          <w:smallCaps/>
+        </w:rPr>
         <w:t>_1</w:t>
       </w:r>
       <w:r>
-        <w:t xml:space="preserve"> scaffolds, but the procedure stops from the moment that three rings remain, unless it is not possible to tag the remaining rings in an u</w:t>
+        <w:t xml:space="preserve"> scaffolds, but the procedure stops from the moment that five rings remain, unless it is not possible to tag the remaining rings in an u</w:t>
       </w:r>
       <w:r>
         <w:t>n</w:t>
@@ -9338,189 +9815,21 @@
         <w:rPr>
           <w:smallCaps/>
         </w:rPr>
+        <w:t>-Ertl</w:t>
+      </w:r>
+      <w:r>
+        <w:rPr>
+          <w:smallCaps/>
+        </w:rPr>
         <w:t>_</w:t>
       </w:r>
       <w:r>
         <w:rPr>
           <w:smallCaps/>
         </w:rPr>
-        <w:t>3</w:t>
-      </w:r>
-      <w:r>
-        <w:t xml:space="preserve"> scaffold will consist of four or more rings.</w:t>
-      </w:r>
-    </w:p>
-    <w:p>
-      <w:pPr>
-        <w:pStyle w:val="Heading3"/>
-      </w:pPr>
-      <w:bookmarkStart w:id="41" w:name="_Toc161891752"/>
-      <w:r>
-        <w:t>SCHUFFENHAUER_4</w:t>
-      </w:r>
-      <w:bookmarkEnd w:id="41"/>
-    </w:p>
-    <w:p>
-      <w:r>
-        <w:rPr>
-          <w:smallCaps/>
-        </w:rPr>
-        <w:t>Schuffenhauer</w:t>
-      </w:r>
-      <w:r>
-        <w:rPr>
-          <w:smallCaps/>
-        </w:rPr>
-        <w:t>_</w:t>
-      </w:r>
-      <w:r>
-        <w:rPr>
-          <w:smallCaps/>
-        </w:rPr>
-        <w:t>4</w:t>
-      </w:r>
-      <w:r>
-        <w:t xml:space="preserve"> scaffolds are generated in the same way as </w:t>
-      </w:r>
-      <w:r>
-        <w:rPr>
-          <w:smallCaps/>
-        </w:rPr>
-        <w:t>Schuffe</w:t>
-      </w:r>
-      <w:r>
-        <w:rPr>
-          <w:smallCaps/>
-        </w:rPr>
-        <w:t>n</w:t>
-      </w:r>
-      <w:r>
-        <w:rPr>
-          <w:smallCaps/>
-        </w:rPr>
-        <w:t>hauer</w:t>
-      </w:r>
-      <w:r>
-        <w:rPr>
-          <w:smallCaps/>
-        </w:rPr>
-        <w:t>_1</w:t>
-      </w:r>
-      <w:r>
-        <w:t xml:space="preserve"> scaffolds, but the procedure stops from the moment that four rings remain, unless it is not possible to tag the remaining rings in an u</w:t>
-      </w:r>
-      <w:r>
-        <w:t>n</w:t>
-      </w:r>
-      <w:r>
-        <w:t xml:space="preserve">ambigious way. In such cases, the generated </w:t>
-      </w:r>
-      <w:r>
-        <w:rPr>
-          <w:smallCaps/>
-        </w:rPr>
-        <w:t>Schuffenhauer</w:t>
-      </w:r>
-      <w:r>
-        <w:rPr>
-          <w:smallCaps/>
-        </w:rPr>
-        <w:t>_</w:t>
-      </w:r>
-      <w:r>
-        <w:rPr>
-          <w:smallCaps/>
-        </w:rPr>
-        <w:t>4</w:t>
-      </w:r>
-      <w:r>
-        <w:t xml:space="preserve"> scaffold will consist of five or more rings.</w:t>
-      </w:r>
-    </w:p>
-    <w:p>
-      <w:pPr>
-        <w:pStyle w:val="Heading3"/>
-      </w:pPr>
-      <w:bookmarkStart w:id="42" w:name="_Toc161891753"/>
-      <w:r>
-        <w:t>SCHUFFENHAUER_5</w:t>
-      </w:r>
-      <w:bookmarkEnd w:id="42"/>
-    </w:p>
-    <w:p>
-      <w:r>
-        <w:rPr>
-          <w:smallCaps/>
-        </w:rPr>
-        <w:t>Schuffenhauer</w:t>
-      </w:r>
-      <w:r>
-        <w:rPr>
-          <w:smallCaps/>
-        </w:rPr>
-        <w:t>_</w:t>
-      </w:r>
-      <w:r>
-        <w:rPr>
-          <w:smallCaps/>
-        </w:rPr>
         <w:t>5</w:t>
       </w:r>
       <w:r>
-        <w:t xml:space="preserve"> scaffolds are generated in the same way as </w:t>
-      </w:r>
-      <w:r>
-        <w:rPr>
-          <w:smallCaps/>
-        </w:rPr>
-        <w:t>Schuffe</w:t>
-      </w:r>
-      <w:r>
-        <w:rPr>
-          <w:smallCaps/>
-        </w:rPr>
-        <w:t>n</w:t>
-      </w:r>
-      <w:r>
-        <w:rPr>
-          <w:smallCaps/>
-        </w:rPr>
-        <w:t>hauer</w:t>
-      </w:r>
-      <w:r>
-        <w:rPr>
-          <w:smallCaps/>
-        </w:rPr>
-        <w:t>_1</w:t>
-      </w:r>
-      <w:r>
-        <w:t xml:space="preserve"> scaffolds, but the procedure stops from the moment that five rings remain, unless it is not possible to tag the remaining rings in an u</w:t>
-      </w:r>
-      <w:r>
-        <w:t>n</w:t>
-      </w:r>
-      <w:r>
-        <w:t xml:space="preserve">ambigious way. In such cases, the generated </w:t>
-      </w:r>
-      <w:r>
-        <w:rPr>
-          <w:smallCaps/>
-        </w:rPr>
-        <w:t>Schuffenhauer</w:t>
-      </w:r>
-      <w:r>
-        <w:rPr>
-          <w:smallCaps/>
-        </w:rPr>
-        <w:t>_</w:t>
-      </w:r>
-      <w:r>
-        <w:rPr>
-          <w:smallCaps/>
-        </w:rPr>
-        <w:t>5</w:t>
-      </w:r>
-      <w:r>
         <w:t xml:space="preserve"> scaffold will consist of six or more rings.</w:t>
       </w:r>
     </w:p>
@@ -9529,7 +9838,7 @@
       <w:pPr>
         <w:pStyle w:val="Heading1"/>
       </w:pPr>
-      <w:bookmarkStart w:id="43" w:name="_Toc161891754"/>
+      <w:bookmarkStart w:id="43" w:name="_Toc166644070"/>
       <w:r>
         <w:t>Timings</w:t>
       </w:r>
@@ -10280,7 +10589,19 @@
               <w:rPr>
                 <w:sz w:val="18"/>
               </w:rPr>
-              <w:t>SCHUFFENHAUER_1</w:t>
+              <w:t>SCHUFFENHAUER</w:t>
+            </w:r>
+            <w:r>
+              <w:rPr>
+                <w:sz w:val="18"/>
+              </w:rPr>
+              <w:t>-ERTL</w:t>
+            </w:r>
+            <w:r>
+              <w:rPr>
+                <w:sz w:val="18"/>
+              </w:rPr>
+              <w:t>_1</w:t>
             </w:r>
           </w:p>
         </w:tc>
@@ -10354,7 +10675,19 @@
               <w:rPr>
                 <w:sz w:val="18"/>
               </w:rPr>
-              <w:t>SCHUFFENHAUER_2</w:t>
+              <w:t>SCHUFFENHAUER</w:t>
+            </w:r>
+            <w:r>
+              <w:rPr>
+                <w:sz w:val="18"/>
+              </w:rPr>
+              <w:t>-ERTL</w:t>
+            </w:r>
+            <w:r>
+              <w:rPr>
+                <w:sz w:val="18"/>
+              </w:rPr>
+              <w:t>_2</w:t>
             </w:r>
           </w:p>
         </w:tc>
@@ -10428,7 +10761,19 @@
               <w:rPr>
                 <w:sz w:val="18"/>
               </w:rPr>
-              <w:t>SCHUFFENHAUER_3</w:t>
+              <w:t>SCHUFFENHAUER</w:t>
+            </w:r>
+            <w:r>
+              <w:rPr>
+                <w:sz w:val="18"/>
+              </w:rPr>
+              <w:t>-ERTL</w:t>
+            </w:r>
+            <w:r>
+              <w:rPr>
+                <w:sz w:val="18"/>
+              </w:rPr>
+              <w:t>_3</w:t>
             </w:r>
           </w:p>
         </w:tc>
@@ -10502,7 +10847,19 @@
               <w:rPr>
                 <w:sz w:val="18"/>
               </w:rPr>
-              <w:t>SCHUFFENHAUER_4</w:t>
+              <w:t>SCHUFFENHAUER</w:t>
+            </w:r>
+            <w:r>
+              <w:rPr>
+                <w:sz w:val="18"/>
+              </w:rPr>
+              <w:t>-ERTL</w:t>
+            </w:r>
+            <w:r>
+              <w:rPr>
+                <w:sz w:val="18"/>
+              </w:rPr>
+              <w:t>_4</w:t>
             </w:r>
           </w:p>
         </w:tc>
@@ -10576,7 +10933,19 @@
               <w:rPr>
                 <w:sz w:val="18"/>
               </w:rPr>
-              <w:t>SCHUFFENHAUER_5</w:t>
+              <w:t>SCHUFFENHAUER</w:t>
+            </w:r>
+            <w:r>
+              <w:rPr>
+                <w:sz w:val="18"/>
+              </w:rPr>
+              <w:t>-ERTL</w:t>
+            </w:r>
+            <w:r>
+              <w:rPr>
+                <w:sz w:val="18"/>
+              </w:rPr>
+              <w:t>_5</w:t>
             </w:r>
           </w:p>
         </w:tc>
@@ -10642,7 +11011,7 @@
       <w:pPr>
         <w:pStyle w:val="Heading1"/>
       </w:pPr>
-      <w:bookmarkStart w:id="45" w:name="_Toc161891755"/>
+      <w:bookmarkStart w:id="45" w:name="_Toc166644071"/>
       <w:r>
         <w:t>Revision history</w:t>
       </w:r>
@@ -10652,7 +11021,7 @@
       <w:pPr>
         <w:pStyle w:val="Heading2"/>
       </w:pPr>
-      <w:bookmarkStart w:id="46" w:name="_Toc161891756"/>
+      <w:bookmarkStart w:id="46" w:name="_Toc166644072"/>
       <w:r>
         <w:t>Version 1.</w:t>
       </w:r>
@@ -10665,7 +11034,7 @@
       <w:pPr>
         <w:pStyle w:val="Heading3"/>
       </w:pPr>
-      <w:bookmarkStart w:id="47" w:name="_Toc161891757"/>
+      <w:bookmarkStart w:id="47" w:name="_Toc166644073"/>
       <w:r>
         <w:t>Version 1.0.0</w:t>
       </w:r>
@@ -10692,7 +11061,7 @@
       <w:pPr>
         <w:pStyle w:val="Heading3"/>
       </w:pPr>
-      <w:bookmarkStart w:id="48" w:name="_Toc161891758"/>
+      <w:bookmarkStart w:id="48" w:name="_Toc166644074"/>
       <w:r>
         <w:t>Version 1.0.1</w:t>
       </w:r>
@@ -10728,7 +11097,7 @@
       <w:pPr>
         <w:pStyle w:val="Heading3"/>
       </w:pPr>
-      <w:bookmarkStart w:id="49" w:name="_Toc161891759"/>
+      <w:bookmarkStart w:id="49" w:name="_Toc166644075"/>
       <w:r>
         <w:t>Version 1.0.2</w:t>
       </w:r>
@@ -10751,7 +11120,7 @@
       <w:pPr>
         <w:pStyle w:val="Heading3"/>
       </w:pPr>
-      <w:bookmarkStart w:id="50" w:name="_Toc161891760"/>
+      <w:bookmarkStart w:id="50" w:name="_Toc166644076"/>
       <w:r>
         <w:t>Version 1.0.3</w:t>
       </w:r>
@@ -10774,12 +11143,9 @@
       <w:pPr>
         <w:pStyle w:val="Heading3"/>
       </w:pPr>
-      <w:bookmarkStart w:id="51" w:name="_Toc161891761"/>
-      <w:r>
-        <w:t>Version 1.0.</w:t>
-      </w:r>
-      <w:r>
-        <w:t>4</w:t>
+      <w:bookmarkStart w:id="51" w:name="_Toc166644077"/>
+      <w:r>
+        <w:t>Version 1.0.4</w:t>
       </w:r>
       <w:bookmarkEnd w:id="51"/>
     </w:p>
@@ -10794,6 +11160,56 @@
       </w:pPr>
       <w:r>
         <w:t>Added an examples directory (suggested by Chris Swain)</w:t>
+      </w:r>
+    </w:p>
+    <w:p>
+      <w:pPr>
+        <w:pStyle w:val="Heading3"/>
+      </w:pPr>
+      <w:bookmarkStart w:id="52" w:name="_Toc166644078"/>
+      <w:r>
+        <w:t>Version 1.0.</w:t>
+      </w:r>
+      <w:r>
+        <w:t>5</w:t>
+      </w:r>
+      <w:bookmarkEnd w:id="52"/>
+    </w:p>
+    <w:p>
+      <w:pPr>
+        <w:pStyle w:val="ListParagraph"/>
+        <w:numPr>
+          <w:ilvl w:val="0"/>
+          <w:numId w:val="17"/>
+        </w:numPr>
+        <w:ind w:left="1276" w:hanging="425"/>
+      </w:pPr>
+      <w:r>
+        <w:t xml:space="preserve">Renamed the </w:t>
+      </w:r>
+      <w:r>
+        <w:rPr>
+          <w:smallCaps/>
+        </w:rPr>
+        <w:t>Schuffenhauer</w:t>
+      </w:r>
+      <w:r>
+        <w:t xml:space="preserve"> scaffold to </w:t>
+      </w:r>
+      <w:r>
+        <w:rPr>
+          <w:smallCaps/>
+        </w:rPr>
+        <w:t>Schuffenhauer-Ertl</w:t>
+      </w:r>
+      <w:r>
+        <w:t xml:space="preserve"> (su</w:t>
+      </w:r>
+      <w:r>
+        <w:t>g</w:t>
+      </w:r>
+      <w:r>
+        <w:t>gested by Peter Ertl)</w:t>
       </w:r>
     </w:p>
     <w:sectPr>
@@ -11032,7 +11448,7 @@
         <w:rStyle w:val="PageNumber"/>
         <w:noProof/>
       </w:rPr>
-      <w:t>14</w:t>
+      <w:t>15</w:t>
     </w:r>
     <w:r>
       <w:rPr>

</xml_diff>

<commit_message>
Added Stripper logo Start of 1.0.6 branch
git-svn-id: svn+ssh://duvel.silicos.be/Volumes/Shared/Repository/stripper/trunk@636 888c751e-4bad-439e-8b9b-f549d2222d79
</commit_message>
<xml_diff>
--- a/doc/manual.docx
+++ b/doc/manual.docx
@@ -9,6 +9,7 @@
         <w:rPr>
           <w:rFonts w:ascii="Arial" w:hAnsi="Arial"/>
           <w:b/>
+          <w:smallCaps/>
           <w:color w:val="646464"/>
           <w:sz w:val="144"/>
         </w:rPr>
@@ -18,6 +19,7 @@
         <w:rPr>
           <w:rFonts w:ascii="Arial" w:hAnsi="Arial"/>
           <w:b/>
+          <w:smallCaps/>
           <w:color w:val="646464"/>
           <w:sz w:val="144"/>
         </w:rPr>
@@ -27,118 +29,42 @@
         <w:rPr>
           <w:rFonts w:ascii="Arial" w:hAnsi="Arial"/>
           <w:b/>
+          <w:smallCaps/>
           <w:color w:val="646464"/>
           <w:sz w:val="144"/>
         </w:rPr>
         <w:t>tripper</w:t>
       </w:r>
+      <w:r>
+        <w:rPr>
+          <w:rFonts w:ascii="Arial" w:hAnsi="Arial"/>
+          <w:b/>
+          <w:smallCaps/>
+          <w:color w:val="646464"/>
+          <w:sz w:val="144"/>
+        </w:rPr>
+        <w:t>™</w:t>
+      </w:r>
     </w:p>
     <w:bookmarkEnd w:id="0"/>
     <w:p>
       <w:pPr>
-        <w:spacing w:before="960"/>
+        <w:spacing w:before="240"/>
         <w:jc w:val="center"/>
         <w:rPr>
-          <w:sz w:val="28"/>
-        </w:rPr>
-      </w:pPr>
-      <w:r>
-        <w:rPr>
-          <w:sz w:val="28"/>
-        </w:rPr>
-        <w:t xml:space="preserve">- Version </w:t>
-      </w:r>
-      <w:r>
-        <w:rPr>
-          <w:sz w:val="28"/>
-        </w:rPr>
-        <w:t>1</w:t>
-      </w:r>
-      <w:r>
-        <w:rPr>
-          <w:sz w:val="28"/>
-        </w:rPr>
-        <w:t>.0</w:t>
-      </w:r>
-      <w:r>
-        <w:rPr>
-          <w:sz w:val="28"/>
-        </w:rPr>
-        <w:t>.</w:t>
-      </w:r>
-      <w:r>
-        <w:rPr>
-          <w:sz w:val="28"/>
-        </w:rPr>
-        <w:t>5</w:t>
-      </w:r>
-      <w:r>
-        <w:rPr>
-          <w:sz w:val="28"/>
-        </w:rPr>
-        <w:t xml:space="preserve"> -</w:t>
-      </w:r>
-    </w:p>
-    <w:p>
-      <w:pPr>
-        <w:jc w:val="center"/>
-        <w:rPr>
-          <w:sz w:val="28"/>
-        </w:rPr>
-      </w:pPr>
-      <w:r>
-        <w:rPr>
-          <w:sz w:val="28"/>
-        </w:rPr>
-        <w:t xml:space="preserve">Last update: </w:t>
-      </w:r>
-      <w:r>
-        <w:rPr>
-          <w:sz w:val="28"/>
-        </w:rPr>
-        <w:t>May 10</w:t>
-      </w:r>
-      <w:r>
-        <w:rPr>
-          <w:sz w:val="28"/>
-        </w:rPr>
-        <w:t>, 20</w:t>
-      </w:r>
-      <w:r>
-        <w:rPr>
-          <w:sz w:val="28"/>
-        </w:rPr>
-        <w:t>1</w:t>
-      </w:r>
-      <w:r>
-        <w:rPr>
-          <w:sz w:val="28"/>
-        </w:rPr>
-        <w:t>1</w:t>
-      </w:r>
-    </w:p>
-    <w:p>
-      <w:pPr>
-        <w:ind w:left="0"/>
-        <w:rPr>
-          <w:sz w:val="28"/>
-        </w:rPr>
-      </w:pPr>
-    </w:p>
-    <w:p>
-      <w:pPr>
-        <w:spacing w:before="2400" w:line="360" w:lineRule="auto"/>
-        <w:jc w:val="center"/>
-      </w:pPr>
-      <w:r>
-        <w:rPr>
-          <w:noProof/>
+          <w:sz w:val="24"/>
+        </w:rPr>
+      </w:pPr>
+      <w:r>
+        <w:rPr>
+          <w:noProof/>
+          <w:sz w:val="24"/>
         </w:rPr>
         <w:drawing>
           <wp:inline distT="0" distB="0" distL="0" distR="0">
-            <wp:extent cx="1076960" cy="1076960"/>
-            <wp:effectExtent l="25400" t="0" r="0" b="0"/>
-            <wp:docPr id="1" name="Picture 1" descr="Silicos Logo 10x10"/>
+            <wp:extent cx="1600000" cy="1600000"/>
+            <wp:effectExtent l="0" t="0" r="0" b="0"/>
+            <wp:docPr id="26" name="Picture 25" descr="Stripper.png"/>
             <wp:cNvGraphicFramePr>
               <a:graphicFrameLocks xmlns:a="http://schemas.openxmlformats.org/drawingml/2006/main" noChangeAspect="1"/>
             </wp:cNvGraphicFramePr>
@@ -146,33 +72,23 @@
               <a:graphicData uri="http://schemas.openxmlformats.org/drawingml/2006/picture">
                 <pic:pic xmlns:pic="http://schemas.openxmlformats.org/drawingml/2006/picture">
                   <pic:nvPicPr>
-                    <pic:cNvPr id="0" name="Picture 1" descr="Silicos Logo 10x10"/>
-                    <pic:cNvPicPr>
-                      <a:picLocks noChangeAspect="1" noChangeArrowheads="1"/>
-                    </pic:cNvPicPr>
+                    <pic:cNvPr id="0" name="Stripper.png"/>
+                    <pic:cNvPicPr/>
                   </pic:nvPicPr>
                   <pic:blipFill>
                     <a:blip r:embed="rId5"/>
-                    <a:srcRect/>
                     <a:stretch>
                       <a:fillRect/>
                     </a:stretch>
                   </pic:blipFill>
-                  <pic:spPr bwMode="auto">
+                  <pic:spPr>
                     <a:xfrm>
                       <a:off x="0" y="0"/>
-                      <a:ext cx="1076960" cy="1076960"/>
+                      <a:ext cx="1600000" cy="1600000"/>
                     </a:xfrm>
                     <a:prstGeom prst="rect">
                       <a:avLst/>
                     </a:prstGeom>
-                    <a:noFill/>
-                    <a:ln w="9525">
-                      <a:noFill/>
-                      <a:miter lim="800000"/>
-                      <a:headEnd/>
-                      <a:tailEnd/>
-                    </a:ln>
                   </pic:spPr>
                 </pic:pic>
               </a:graphicData>
@@ -183,6 +99,135 @@
     </w:p>
     <w:p>
       <w:pPr>
+        <w:spacing w:before="600"/>
+        <w:jc w:val="center"/>
+        <w:rPr>
+          <w:sz w:val="24"/>
+        </w:rPr>
+      </w:pPr>
+      <w:r>
+        <w:rPr>
+          <w:sz w:val="24"/>
+        </w:rPr>
+        <w:t xml:space="preserve">- Version </w:t>
+      </w:r>
+      <w:r>
+        <w:rPr>
+          <w:sz w:val="24"/>
+        </w:rPr>
+        <w:t>1</w:t>
+      </w:r>
+      <w:r>
+        <w:rPr>
+          <w:sz w:val="24"/>
+        </w:rPr>
+        <w:t>.0</w:t>
+      </w:r>
+      <w:r>
+        <w:rPr>
+          <w:sz w:val="24"/>
+        </w:rPr>
+        <w:t>.</w:t>
+      </w:r>
+      <w:r>
+        <w:rPr>
+          <w:sz w:val="24"/>
+        </w:rPr>
+        <w:t>6</w:t>
+      </w:r>
+      <w:r>
+        <w:rPr>
+          <w:sz w:val="24"/>
+        </w:rPr>
+        <w:t xml:space="preserve"> -</w:t>
+      </w:r>
+    </w:p>
+    <w:p>
+      <w:pPr>
+        <w:jc w:val="center"/>
+        <w:rPr>
+          <w:sz w:val="24"/>
+        </w:rPr>
+      </w:pPr>
+      <w:r>
+        <w:rPr>
+          <w:sz w:val="24"/>
+        </w:rPr>
+        <w:t xml:space="preserve">Last update: </w:t>
+      </w:r>
+      <w:r>
+        <w:rPr>
+          <w:sz w:val="24"/>
+        </w:rPr>
+        <w:t>June 12</w:t>
+      </w:r>
+      <w:r>
+        <w:rPr>
+          <w:sz w:val="24"/>
+        </w:rPr>
+        <w:t>, 20</w:t>
+      </w:r>
+      <w:r>
+        <w:rPr>
+          <w:sz w:val="24"/>
+        </w:rPr>
+        <w:t>1</w:t>
+      </w:r>
+      <w:r>
+        <w:rPr>
+          <w:sz w:val="24"/>
+        </w:rPr>
+        <w:t>1</w:t>
+      </w:r>
+    </w:p>
+    <w:p>
+      <w:pPr>
+        <w:spacing w:before="2400" w:line="360" w:lineRule="auto"/>
+        <w:jc w:val="center"/>
+      </w:pPr>
+      <w:r>
+        <w:rPr>
+          <w:noProof/>
+        </w:rPr>
+        <w:drawing>
+          <wp:inline distT="0" distB="0" distL="0" distR="0">
+            <wp:extent cx="755294" cy="755294"/>
+            <wp:effectExtent l="25400" t="0" r="6706" b="0"/>
+            <wp:docPr id="13" name="Picture 12" descr="Silicos Logo.jpg"/>
+            <wp:cNvGraphicFramePr>
+              <a:graphicFrameLocks xmlns:a="http://schemas.openxmlformats.org/drawingml/2006/main" noChangeAspect="1"/>
+            </wp:cNvGraphicFramePr>
+            <a:graphic xmlns:a="http://schemas.openxmlformats.org/drawingml/2006/main">
+              <a:graphicData uri="http://schemas.openxmlformats.org/drawingml/2006/picture">
+                <pic:pic xmlns:pic="http://schemas.openxmlformats.org/drawingml/2006/picture">
+                  <pic:nvPicPr>
+                    <pic:cNvPr id="0" name="Silicos Logo.jpg"/>
+                    <pic:cNvPicPr/>
+                  </pic:nvPicPr>
+                  <pic:blipFill>
+                    <a:blip r:embed="rId6"/>
+                    <a:stretch>
+                      <a:fillRect/>
+                    </a:stretch>
+                  </pic:blipFill>
+                  <pic:spPr>
+                    <a:xfrm>
+                      <a:off x="0" y="0"/>
+                      <a:ext cx="755294" cy="755294"/>
+                    </a:xfrm>
+                    <a:prstGeom prst="rect">
+                      <a:avLst/>
+                    </a:prstGeom>
+                  </pic:spPr>
+                </pic:pic>
+              </a:graphicData>
+            </a:graphic>
+          </wp:inline>
+        </w:drawing>
+      </w:r>
+    </w:p>
+    <w:p>
+      <w:pPr>
         <w:spacing w:before="360"/>
         <w:jc w:val="center"/>
         <w:rPr>
@@ -326,7 +371,7 @@
         <w:rPr>
           <w:noProof/>
         </w:rPr>
-        <w:instrText xml:space="preserve"> PAGEREF _Toc166644044 \h </w:instrText>
+        <w:instrText xml:space="preserve"> PAGEREF _Toc169494483 \h </w:instrText>
       </w:r>
       <w:r>
         <w:rPr>
@@ -400,7 +445,7 @@
         <w:rPr>
           <w:noProof/>
         </w:rPr>
-        <w:instrText xml:space="preserve"> PAGEREF _Toc166644045 \h </w:instrText>
+        <w:instrText xml:space="preserve"> PAGEREF _Toc169494484 \h </w:instrText>
       </w:r>
       <w:r>
         <w:rPr>
@@ -471,7 +516,7 @@
         <w:rPr>
           <w:noProof/>
         </w:rPr>
-        <w:instrText xml:space="preserve"> PAGEREF _Toc166644046 \h </w:instrText>
+        <w:instrText xml:space="preserve"> PAGEREF _Toc169494485 \h </w:instrText>
       </w:r>
       <w:r>
         <w:rPr>
@@ -542,7 +587,7 @@
         <w:rPr>
           <w:noProof/>
         </w:rPr>
-        <w:instrText xml:space="preserve"> PAGEREF _Toc166644047 \h </w:instrText>
+        <w:instrText xml:space="preserve"> PAGEREF _Toc169494486 \h </w:instrText>
       </w:r>
       <w:r>
         <w:rPr>
@@ -616,7 +661,7 @@
         <w:rPr>
           <w:noProof/>
         </w:rPr>
-        <w:instrText xml:space="preserve"> PAGEREF _Toc166644048 \h </w:instrText>
+        <w:instrText xml:space="preserve"> PAGEREF _Toc169494487 \h </w:instrText>
       </w:r>
       <w:r>
         <w:rPr>
@@ -687,7 +732,7 @@
         <w:rPr>
           <w:noProof/>
         </w:rPr>
-        <w:instrText xml:space="preserve"> PAGEREF _Toc166644049 \h </w:instrText>
+        <w:instrText xml:space="preserve"> PAGEREF _Toc169494488 \h </w:instrText>
       </w:r>
       <w:r>
         <w:rPr>
@@ -761,7 +806,7 @@
         <w:rPr>
           <w:noProof/>
         </w:rPr>
-        <w:instrText xml:space="preserve"> PAGEREF _Toc166644050 \h </w:instrText>
+        <w:instrText xml:space="preserve"> PAGEREF _Toc169494489 \h </w:instrText>
       </w:r>
       <w:r>
         <w:rPr>
@@ -835,7 +880,7 @@
         <w:rPr>
           <w:noProof/>
         </w:rPr>
-        <w:instrText xml:space="preserve"> PAGEREF _Toc166644051 \h </w:instrText>
+        <w:instrText xml:space="preserve"> PAGEREF _Toc169494490 \h </w:instrText>
       </w:r>
       <w:r>
         <w:rPr>
@@ -909,7 +954,7 @@
         <w:rPr>
           <w:noProof/>
         </w:rPr>
-        <w:instrText xml:space="preserve"> PAGEREF _Toc166644052 \h </w:instrText>
+        <w:instrText xml:space="preserve"> PAGEREF _Toc169494491 \h </w:instrText>
       </w:r>
       <w:r>
         <w:rPr>
@@ -983,7 +1028,7 @@
         <w:rPr>
           <w:noProof/>
         </w:rPr>
-        <w:instrText xml:space="preserve"> PAGEREF _Toc166644053 \h </w:instrText>
+        <w:instrText xml:space="preserve"> PAGEREF _Toc169494492 \h </w:instrText>
       </w:r>
       <w:r>
         <w:rPr>
@@ -1054,7 +1099,7 @@
         <w:rPr>
           <w:noProof/>
         </w:rPr>
-        <w:instrText xml:space="preserve"> PAGEREF _Toc166644054 \h </w:instrText>
+        <w:instrText xml:space="preserve"> PAGEREF _Toc169494493 \h </w:instrText>
       </w:r>
       <w:r>
         <w:rPr>
@@ -1128,7 +1173,7 @@
         <w:rPr>
           <w:noProof/>
         </w:rPr>
-        <w:instrText xml:space="preserve"> PAGEREF _Toc166644055 \h </w:instrText>
+        <w:instrText xml:space="preserve"> PAGEREF _Toc169494494 \h </w:instrText>
       </w:r>
       <w:r>
         <w:rPr>
@@ -1202,7 +1247,7 @@
         <w:rPr>
           <w:noProof/>
         </w:rPr>
-        <w:instrText xml:space="preserve"> PAGEREF _Toc166644056 \h </w:instrText>
+        <w:instrText xml:space="preserve"> PAGEREF _Toc169494495 \h </w:instrText>
       </w:r>
       <w:r>
         <w:rPr>
@@ -1273,7 +1318,7 @@
         <w:rPr>
           <w:noProof/>
         </w:rPr>
-        <w:instrText xml:space="preserve"> PAGEREF _Toc166644057 \h </w:instrText>
+        <w:instrText xml:space="preserve"> PAGEREF _Toc169494496 \h </w:instrText>
       </w:r>
       <w:r>
         <w:rPr>
@@ -1347,7 +1392,7 @@
         <w:rPr>
           <w:noProof/>
         </w:rPr>
-        <w:instrText xml:space="preserve"> PAGEREF _Toc166644058 \h </w:instrText>
+        <w:instrText xml:space="preserve"> PAGEREF _Toc169494497 \h </w:instrText>
       </w:r>
       <w:r>
         <w:rPr>
@@ -1421,7 +1466,7 @@
         <w:rPr>
           <w:noProof/>
         </w:rPr>
-        <w:instrText xml:space="preserve"> PAGEREF _Toc166644059 \h </w:instrText>
+        <w:instrText xml:space="preserve"> PAGEREF _Toc169494498 \h </w:instrText>
       </w:r>
       <w:r>
         <w:rPr>
@@ -1492,7 +1537,7 @@
         <w:rPr>
           <w:noProof/>
         </w:rPr>
-        <w:instrText xml:space="preserve"> PAGEREF _Toc166644060 \h </w:instrText>
+        <w:instrText xml:space="preserve"> PAGEREF _Toc169494499 \h </w:instrText>
       </w:r>
       <w:r>
         <w:rPr>
@@ -1566,7 +1611,7 @@
         <w:rPr>
           <w:noProof/>
         </w:rPr>
-        <w:instrText xml:space="preserve"> PAGEREF _Toc166644061 \h </w:instrText>
+        <w:instrText xml:space="preserve"> PAGEREF _Toc169494500 \h </w:instrText>
       </w:r>
       <w:r>
         <w:rPr>
@@ -1640,7 +1685,7 @@
         <w:rPr>
           <w:noProof/>
         </w:rPr>
-        <w:instrText xml:space="preserve"> PAGEREF _Toc166644062 \h </w:instrText>
+        <w:instrText xml:space="preserve"> PAGEREF _Toc169494501 \h </w:instrText>
       </w:r>
       <w:r>
         <w:rPr>
@@ -1714,7 +1759,7 @@
         <w:rPr>
           <w:noProof/>
         </w:rPr>
-        <w:instrText xml:space="preserve"> PAGEREF _Toc166644063 \h </w:instrText>
+        <w:instrText xml:space="preserve"> PAGEREF _Toc169494502 \h </w:instrText>
       </w:r>
       <w:r>
         <w:rPr>
@@ -1785,7 +1830,7 @@
         <w:rPr>
           <w:noProof/>
         </w:rPr>
-        <w:instrText xml:space="preserve"> PAGEREF _Toc166644064 \h </w:instrText>
+        <w:instrText xml:space="preserve"> PAGEREF _Toc169494503 \h </w:instrText>
       </w:r>
       <w:r>
         <w:rPr>
@@ -1859,7 +1904,7 @@
         <w:rPr>
           <w:noProof/>
         </w:rPr>
-        <w:instrText xml:space="preserve"> PAGEREF _Toc166644065 \h </w:instrText>
+        <w:instrText xml:space="preserve"> PAGEREF _Toc169494504 \h </w:instrText>
       </w:r>
       <w:r>
         <w:rPr>
@@ -1933,7 +1978,7 @@
         <w:rPr>
           <w:noProof/>
         </w:rPr>
-        <w:instrText xml:space="preserve"> PAGEREF _Toc166644066 \h </w:instrText>
+        <w:instrText xml:space="preserve"> PAGEREF _Toc169494505 \h </w:instrText>
       </w:r>
       <w:r>
         <w:rPr>
@@ -2007,7 +2052,7 @@
         <w:rPr>
           <w:noProof/>
         </w:rPr>
-        <w:instrText xml:space="preserve"> PAGEREF _Toc166644067 \h </w:instrText>
+        <w:instrText xml:space="preserve"> PAGEREF _Toc169494506 \h </w:instrText>
       </w:r>
       <w:r>
         <w:rPr>
@@ -2081,7 +2126,7 @@
         <w:rPr>
           <w:noProof/>
         </w:rPr>
-        <w:instrText xml:space="preserve"> PAGEREF _Toc166644068 \h </w:instrText>
+        <w:instrText xml:space="preserve"> PAGEREF _Toc169494507 \h </w:instrText>
       </w:r>
       <w:r>
         <w:rPr>
@@ -2155,7 +2200,7 @@
         <w:rPr>
           <w:noProof/>
         </w:rPr>
-        <w:instrText xml:space="preserve"> PAGEREF _Toc166644069 \h </w:instrText>
+        <w:instrText xml:space="preserve"> PAGEREF _Toc169494508 \h </w:instrText>
       </w:r>
       <w:r>
         <w:rPr>
@@ -2229,7 +2274,7 @@
         <w:rPr>
           <w:noProof/>
         </w:rPr>
-        <w:instrText xml:space="preserve"> PAGEREF _Toc166644070 \h </w:instrText>
+        <w:instrText xml:space="preserve"> PAGEREF _Toc169494509 \h </w:instrText>
       </w:r>
       <w:r>
         <w:rPr>
@@ -2303,7 +2348,7 @@
         <w:rPr>
           <w:noProof/>
         </w:rPr>
-        <w:instrText xml:space="preserve"> PAGEREF _Toc166644071 \h </w:instrText>
+        <w:instrText xml:space="preserve"> PAGEREF _Toc169494510 \h </w:instrText>
       </w:r>
       <w:r>
         <w:rPr>
@@ -2374,7 +2419,7 @@
         <w:rPr>
           <w:noProof/>
         </w:rPr>
-        <w:instrText xml:space="preserve"> PAGEREF _Toc166644072 \h </w:instrText>
+        <w:instrText xml:space="preserve"> PAGEREF _Toc169494511 \h </w:instrText>
       </w:r>
       <w:r>
         <w:rPr>
@@ -2448,7 +2493,7 @@
         <w:rPr>
           <w:noProof/>
         </w:rPr>
-        <w:instrText xml:space="preserve"> PAGEREF _Toc166644073 \h </w:instrText>
+        <w:instrText xml:space="preserve"> PAGEREF _Toc169494512 \h </w:instrText>
       </w:r>
       <w:r>
         <w:rPr>
@@ -2522,7 +2567,7 @@
         <w:rPr>
           <w:noProof/>
         </w:rPr>
-        <w:instrText xml:space="preserve"> PAGEREF _Toc166644074 \h </w:instrText>
+        <w:instrText xml:space="preserve"> PAGEREF _Toc169494513 \h </w:instrText>
       </w:r>
       <w:r>
         <w:rPr>
@@ -2596,7 +2641,7 @@
         <w:rPr>
           <w:noProof/>
         </w:rPr>
-        <w:instrText xml:space="preserve"> PAGEREF _Toc166644075 \h </w:instrText>
+        <w:instrText xml:space="preserve"> PAGEREF _Toc169494514 \h </w:instrText>
       </w:r>
       <w:r>
         <w:rPr>
@@ -2670,7 +2715,7 @@
         <w:rPr>
           <w:noProof/>
         </w:rPr>
-        <w:instrText xml:space="preserve"> PAGEREF _Toc166644076 \h </w:instrText>
+        <w:instrText xml:space="preserve"> PAGEREF _Toc169494515 \h </w:instrText>
       </w:r>
       <w:r>
         <w:rPr>
@@ -2744,7 +2789,7 @@
         <w:rPr>
           <w:noProof/>
         </w:rPr>
-        <w:instrText xml:space="preserve"> PAGEREF _Toc166644077 \h </w:instrText>
+        <w:instrText xml:space="preserve"> PAGEREF _Toc169494516 \h </w:instrText>
       </w:r>
       <w:r>
         <w:rPr>
@@ -2818,7 +2863,81 @@
         <w:rPr>
           <w:noProof/>
         </w:rPr>
-        <w:instrText xml:space="preserve"> PAGEREF _Toc166644078 \h </w:instrText>
+        <w:instrText xml:space="preserve"> PAGEREF _Toc169494517 \h </w:instrText>
+      </w:r>
+      <w:r>
+        <w:rPr>
+          <w:noProof/>
+        </w:rPr>
+      </w:r>
+      <w:r>
+        <w:rPr>
+          <w:noProof/>
+        </w:rPr>
+        <w:fldChar w:fldCharType="separate"/>
+      </w:r>
+      <w:r>
+        <w:rPr>
+          <w:noProof/>
+        </w:rPr>
+        <w:t>15</w:t>
+      </w:r>
+      <w:r>
+        <w:rPr>
+          <w:noProof/>
+        </w:rPr>
+        <w:fldChar w:fldCharType="end"/>
+      </w:r>
+    </w:p>
+    <w:p>
+      <w:pPr>
+        <w:pStyle w:val="TOC3"/>
+        <w:tabs>
+          <w:tab w:val="left" w:pos="1914"/>
+        </w:tabs>
+        <w:rPr>
+          <w:rFonts w:asciiTheme="minorHAnsi" w:eastAsiaTheme="minorEastAsia" w:hAnsiTheme="minorHAnsi" w:cstheme="minorBidi"/>
+          <w:noProof/>
+          <w:sz w:val="24"/>
+        </w:rPr>
+      </w:pPr>
+      <w:r>
+        <w:rPr>
+          <w:noProof/>
+        </w:rPr>
+        <w:t>5.1.7.</w:t>
+      </w:r>
+      <w:r>
+        <w:rPr>
+          <w:rFonts w:asciiTheme="minorHAnsi" w:eastAsiaTheme="minorEastAsia" w:hAnsiTheme="minorHAnsi" w:cstheme="minorBidi"/>
+          <w:noProof/>
+          <w:sz w:val="24"/>
+        </w:rPr>
+        <w:tab/>
+      </w:r>
+      <w:r>
+        <w:rPr>
+          <w:noProof/>
+        </w:rPr>
+        <w:t>Version 1.0.6</w:t>
+      </w:r>
+      <w:r>
+        <w:rPr>
+          <w:noProof/>
+        </w:rPr>
+        <w:tab/>
+      </w:r>
+      <w:r>
+        <w:rPr>
+          <w:noProof/>
+        </w:rPr>
+        <w:fldChar w:fldCharType="begin"/>
+      </w:r>
+      <w:r>
+        <w:rPr>
+          <w:noProof/>
+        </w:rPr>
+        <w:instrText xml:space="preserve"> PAGEREF _Toc169494518 \h </w:instrText>
       </w:r>
       <w:r>
         <w:rPr>
@@ -2858,7 +2977,7 @@
         </w:rPr>
         <w:fldChar w:fldCharType="end"/>
       </w:r>
-      <w:bookmarkStart w:id="3" w:name="_Toc166644044"/>
+      <w:bookmarkStart w:id="3" w:name="_Toc169494483"/>
       <w:r>
         <w:t>Introduction</w:t>
       </w:r>
@@ -3289,7 +3408,7 @@
                     <pic:cNvPicPr/>
                   </pic:nvPicPr>
                   <pic:blipFill>
-                    <a:blip r:embed="rId7"/>
+                    <a:blip r:embed="rId8"/>
                     <a:stretch>
                       <a:fillRect/>
                     </a:stretch>
@@ -3314,7 +3433,7 @@
       <w:pPr>
         <w:pStyle w:val="Heading1"/>
       </w:pPr>
-      <w:bookmarkStart w:id="8" w:name="_Toc166644045"/>
+      <w:bookmarkStart w:id="8" w:name="_Toc169494484"/>
       <w:r>
         <w:t>Usage</w:t>
       </w:r>
@@ -3324,7 +3443,7 @@
       <w:pPr>
         <w:pStyle w:val="Heading2"/>
       </w:pPr>
-      <w:bookmarkStart w:id="9" w:name="_Toc166644046"/>
+      <w:bookmarkStart w:id="9" w:name="_Toc169494485"/>
       <w:r>
         <w:t>Command line interface</w:t>
       </w:r>
@@ -4548,7 +4667,7 @@
       <w:pPr>
         <w:pStyle w:val="Heading2"/>
       </w:pPr>
-      <w:bookmarkStart w:id="10" w:name="_Toc166644047"/>
+      <w:bookmarkStart w:id="10" w:name="_Toc169494486"/>
       <w:r>
         <w:t>Required command line options</w:t>
       </w:r>
@@ -4558,7 +4677,7 @@
       <w:pPr>
         <w:pStyle w:val="Heading3"/>
       </w:pPr>
-      <w:bookmarkStart w:id="11" w:name="_Toc166644048"/>
+      <w:bookmarkStart w:id="11" w:name="_Toc169494487"/>
       <w:r>
         <w:t>--in</w:t>
       </w:r>
@@ -4679,7 +4798,7 @@
       <w:pPr>
         <w:pStyle w:val="Heading2"/>
       </w:pPr>
-      <w:bookmarkStart w:id="12" w:name="_Toc166644049"/>
+      <w:bookmarkStart w:id="12" w:name="_Toc169494488"/>
       <w:r>
         <w:t xml:space="preserve">Optional </w:t>
       </w:r>
@@ -4693,7 +4812,7 @@
         <w:pStyle w:val="Heading3"/>
       </w:pPr>
       <w:bookmarkStart w:id="13" w:name="_Ref52936481"/>
-      <w:bookmarkStart w:id="14" w:name="_Toc166644050"/>
+      <w:bookmarkStart w:id="14" w:name="_Toc169494489"/>
       <w:r>
         <w:t>--out</w:t>
       </w:r>
@@ -5194,7 +5313,7 @@
       <w:pPr>
         <w:pStyle w:val="Heading3"/>
       </w:pPr>
-      <w:bookmarkStart w:id="15" w:name="_Toc166644051"/>
+      <w:bookmarkStart w:id="15" w:name="_Toc169494490"/>
       <w:r>
         <w:t>--scaffolds</w:t>
       </w:r>
@@ -5359,7 +5478,7 @@
       <w:pPr>
         <w:pStyle w:val="Heading3"/>
       </w:pPr>
-      <w:bookmarkStart w:id="16" w:name="_Toc166644052"/>
+      <w:bookmarkStart w:id="16" w:name="_Toc169494491"/>
       <w:r>
         <w:t>--noLog</w:t>
       </w:r>
@@ -5380,7 +5499,7 @@
         <w:pStyle w:val="Heading1"/>
       </w:pPr>
       <w:bookmarkStart w:id="17" w:name="_Ref150578030"/>
-      <w:bookmarkStart w:id="18" w:name="_Toc166644053"/>
+      <w:bookmarkStart w:id="18" w:name="_Toc169494492"/>
       <w:bookmarkEnd w:id="13"/>
       <w:r>
         <w:t>Scaffold definitions</w:t>
@@ -5561,7 +5680,7 @@
       <w:pPr>
         <w:pStyle w:val="Heading2"/>
       </w:pPr>
-      <w:bookmarkStart w:id="19" w:name="_Toc166644054"/>
+      <w:bookmarkStart w:id="19" w:name="_Toc169494493"/>
       <w:r>
         <w:t>RINGS_WITH_LINKERS</w:t>
       </w:r>
@@ -5636,7 +5755,7 @@
       <w:pPr>
         <w:pStyle w:val="Heading3"/>
       </w:pPr>
-      <w:bookmarkStart w:id="20" w:name="_Toc166644055"/>
+      <w:bookmarkStart w:id="20" w:name="_Toc169494494"/>
       <w:r>
         <w:t>RINGS_WITH_LINKERS</w:t>
       </w:r>
@@ -5872,7 +5991,7 @@
                           <pic:cNvPicPr/>
                         </pic:nvPicPr>
                         <pic:blipFill>
-                          <a:blip r:embed="rId8"/>
+                          <a:blip r:embed="rId9"/>
                           <a:stretch>
                             <a:fillRect/>
                           </a:stretch>
@@ -5925,7 +6044,7 @@
                           <pic:cNvPicPr/>
                         </pic:nvPicPr>
                         <pic:blipFill>
-                          <a:blip r:embed="rId9"/>
+                          <a:blip r:embed="rId10"/>
                           <a:stretch>
                             <a:fillRect/>
                           </a:stretch>
@@ -5959,7 +6078,7 @@
       <w:pPr>
         <w:pStyle w:val="Heading3"/>
       </w:pPr>
-      <w:bookmarkStart w:id="22" w:name="_Toc166644056"/>
+      <w:bookmarkStart w:id="22" w:name="_Toc169494495"/>
       <w:r>
         <w:t>RINGS_WITH_LINKERS_</w:t>
       </w:r>
@@ -6229,7 +6348,7 @@
                           <pic:cNvPicPr/>
                         </pic:nvPicPr>
                         <pic:blipFill>
-                          <a:blip r:embed="rId8"/>
+                          <a:blip r:embed="rId9"/>
                           <a:stretch>
                             <a:fillRect/>
                           </a:stretch>
@@ -6282,7 +6401,7 @@
                           <pic:cNvPicPr/>
                         </pic:nvPicPr>
                         <pic:blipFill>
-                          <a:blip r:embed="rId10"/>
+                          <a:blip r:embed="rId11"/>
                           <a:stretch>
                             <a:fillRect/>
                           </a:stretch>
@@ -6340,7 +6459,7 @@
                           <pic:cNvPicPr/>
                         </pic:nvPicPr>
                         <pic:blipFill>
-                          <a:blip r:embed="rId11"/>
+                          <a:blip r:embed="rId12"/>
                           <a:stretch>
                             <a:fillRect/>
                           </a:stretch>
@@ -6396,7 +6515,7 @@
                           <pic:cNvPicPr/>
                         </pic:nvPicPr>
                         <pic:blipFill>
-                          <a:blip r:embed="rId12"/>
+                          <a:blip r:embed="rId13"/>
                           <a:stretch>
                             <a:fillRect/>
                           </a:stretch>
@@ -6430,7 +6549,7 @@
       <w:pPr>
         <w:pStyle w:val="Heading2"/>
       </w:pPr>
-      <w:bookmarkStart w:id="24" w:name="_Toc166644057"/>
+      <w:bookmarkStart w:id="24" w:name="_Toc169494496"/>
       <w:r>
         <w:t>MURCKO</w:t>
       </w:r>
@@ -6484,7 +6603,7 @@
       <w:pPr>
         <w:pStyle w:val="Heading3"/>
       </w:pPr>
-      <w:bookmarkStart w:id="25" w:name="_Toc166644058"/>
+      <w:bookmarkStart w:id="25" w:name="_Toc169494497"/>
       <w:r>
         <w:t>MURCKO</w:t>
       </w:r>
@@ -6704,7 +6823,7 @@
                           <pic:cNvPicPr/>
                         </pic:nvPicPr>
                         <pic:blipFill>
-                          <a:blip r:embed="rId8"/>
+                          <a:blip r:embed="rId9"/>
                           <a:stretch>
                             <a:fillRect/>
                           </a:stretch>
@@ -6757,7 +6876,7 @@
                           <pic:cNvPicPr/>
                         </pic:nvPicPr>
                         <pic:blipFill>
-                          <a:blip r:embed="rId13"/>
+                          <a:blip r:embed="rId14"/>
                           <a:stretch>
                             <a:fillRect/>
                           </a:stretch>
@@ -6791,7 +6910,7 @@
       <w:pPr>
         <w:pStyle w:val="Heading3"/>
       </w:pPr>
-      <w:bookmarkStart w:id="27" w:name="_Toc166644059"/>
+      <w:bookmarkStart w:id="27" w:name="_Toc169494498"/>
       <w:r>
         <w:t>MURCKO_2</w:t>
       </w:r>
@@ -7016,7 +7135,7 @@
                           <pic:cNvPicPr/>
                         </pic:nvPicPr>
                         <pic:blipFill>
-                          <a:blip r:embed="rId8"/>
+                          <a:blip r:embed="rId9"/>
                           <a:stretch>
                             <a:fillRect/>
                           </a:stretch>
@@ -7069,7 +7188,7 @@
                           <pic:cNvPicPr/>
                         </pic:nvPicPr>
                         <pic:blipFill>
-                          <a:blip r:embed="rId14"/>
+                          <a:blip r:embed="rId15"/>
                           <a:stretch>
                             <a:fillRect/>
                           </a:stretch>
@@ -7103,7 +7222,7 @@
       <w:pPr>
         <w:pStyle w:val="Heading2"/>
       </w:pPr>
-      <w:bookmarkStart w:id="29" w:name="_Toc166644060"/>
+      <w:bookmarkStart w:id="29" w:name="_Toc169494499"/>
       <w:r>
         <w:t>OPREA</w:t>
       </w:r>
@@ -7181,7 +7300,7 @@
       <w:pPr>
         <w:pStyle w:val="Heading3"/>
       </w:pPr>
-      <w:bookmarkStart w:id="30" w:name="_Toc166644061"/>
+      <w:bookmarkStart w:id="30" w:name="_Toc169494500"/>
       <w:r>
         <w:t>OPREA_1</w:t>
       </w:r>
@@ -7405,7 +7524,7 @@
                           <pic:cNvPicPr/>
                         </pic:nvPicPr>
                         <pic:blipFill>
-                          <a:blip r:embed="rId8"/>
+                          <a:blip r:embed="rId9"/>
                           <a:stretch>
                             <a:fillRect/>
                           </a:stretch>
@@ -7459,7 +7578,7 @@
                           <pic:cNvPicPr/>
                         </pic:nvPicPr>
                         <pic:blipFill>
-                          <a:blip r:embed="rId15"/>
+                          <a:blip r:embed="rId16"/>
                           <a:stretch>
                             <a:fillRect/>
                           </a:stretch>
@@ -7517,7 +7636,7 @@
                           <pic:cNvPicPr/>
                         </pic:nvPicPr>
                         <pic:blipFill>
-                          <a:blip r:embed="rId16"/>
+                          <a:blip r:embed="rId17"/>
                           <a:stretch>
                             <a:fillRect/>
                           </a:stretch>
@@ -7573,7 +7692,7 @@
                           <pic:cNvPicPr/>
                         </pic:nvPicPr>
                         <pic:blipFill>
-                          <a:blip r:embed="rId17"/>
+                          <a:blip r:embed="rId18"/>
                           <a:stretch>
                             <a:fillRect/>
                           </a:stretch>
@@ -7607,7 +7726,7 @@
       <w:pPr>
         <w:pStyle w:val="Heading3"/>
       </w:pPr>
-      <w:bookmarkStart w:id="31" w:name="_Toc166644062"/>
+      <w:bookmarkStart w:id="31" w:name="_Toc169494501"/>
       <w:r>
         <w:t>OPREA</w:t>
       </w:r>
@@ -7982,7 +8101,7 @@
                           <pic:cNvPicPr/>
                         </pic:nvPicPr>
                         <pic:blipFill>
-                          <a:blip r:embed="rId8"/>
+                          <a:blip r:embed="rId9"/>
                           <a:stretch>
                             <a:fillRect/>
                           </a:stretch>
@@ -8036,7 +8155,7 @@
                           <pic:cNvPicPr/>
                         </pic:nvPicPr>
                         <pic:blipFill>
-                          <a:blip r:embed="rId18"/>
+                          <a:blip r:embed="rId19"/>
                           <a:stretch>
                             <a:fillRect/>
                           </a:stretch>
@@ -8094,7 +8213,7 @@
                           <pic:cNvPicPr/>
                         </pic:nvPicPr>
                         <pic:blipFill>
-                          <a:blip r:embed="rId16"/>
+                          <a:blip r:embed="rId17"/>
                           <a:stretch>
                             <a:fillRect/>
                           </a:stretch>
@@ -8150,7 +8269,7 @@
                           <pic:cNvPicPr/>
                         </pic:nvPicPr>
                         <pic:blipFill>
-                          <a:blip r:embed="rId19"/>
+                          <a:blip r:embed="rId20"/>
                           <a:stretch>
                             <a:fillRect/>
                           </a:stretch>
@@ -8184,7 +8303,7 @@
       <w:pPr>
         <w:pStyle w:val="Heading3"/>
       </w:pPr>
-      <w:bookmarkStart w:id="34" w:name="_Toc166644063"/>
+      <w:bookmarkStart w:id="34" w:name="_Toc169494502"/>
       <w:r>
         <w:t>OPREA_</w:t>
       </w:r>
@@ -8440,7 +8559,7 @@
                           <pic:cNvPicPr/>
                         </pic:nvPicPr>
                         <pic:blipFill>
-                          <a:blip r:embed="rId8"/>
+                          <a:blip r:embed="rId9"/>
                           <a:stretch>
                             <a:fillRect/>
                           </a:stretch>
@@ -8494,7 +8613,7 @@
                           <pic:cNvPicPr/>
                         </pic:nvPicPr>
                         <pic:blipFill>
-                          <a:blip r:embed="rId20"/>
+                          <a:blip r:embed="rId21"/>
                           <a:stretch>
                             <a:fillRect/>
                           </a:stretch>
@@ -8552,7 +8671,7 @@
                           <pic:cNvPicPr/>
                         </pic:nvPicPr>
                         <pic:blipFill>
-                          <a:blip r:embed="rId16"/>
+                          <a:blip r:embed="rId17"/>
                           <a:stretch>
                             <a:fillRect/>
                           </a:stretch>
@@ -8608,7 +8727,7 @@
                           <pic:cNvPicPr/>
                         </pic:nvPicPr>
                         <pic:blipFill>
-                          <a:blip r:embed="rId19"/>
+                          <a:blip r:embed="rId20"/>
                           <a:stretch>
                             <a:fillRect/>
                           </a:stretch>
@@ -8642,7 +8761,7 @@
       <w:pPr>
         <w:pStyle w:val="Heading2"/>
       </w:pPr>
-      <w:bookmarkStart w:id="36" w:name="_Toc166644064"/>
+      <w:bookmarkStart w:id="36" w:name="_Toc169494503"/>
       <w:r>
         <w:t>SCHUFFENHAUER</w:t>
       </w:r>
@@ -8714,7 +8833,7 @@
       <w:pPr>
         <w:pStyle w:val="Heading3"/>
       </w:pPr>
-      <w:bookmarkStart w:id="37" w:name="_Toc166644065"/>
+      <w:bookmarkStart w:id="37" w:name="_Toc169494504"/>
       <w:r>
         <w:t>SCHUFFENHAUER</w:t>
       </w:r>
@@ -8854,13 +8973,7 @@
         <w:t>r</w:t>
       </w:r>
       <w:r>
-        <w:t>rent ve</w:t>
-      </w:r>
-      <w:r>
-        <w:t>r</w:t>
-      </w:r>
-      <w:r>
-        <w:t xml:space="preserve">sion of </w:t>
+        <w:t xml:space="preserve">rent version of </w:t>
       </w:r>
       <w:r>
         <w:rPr>
@@ -9053,7 +9166,7 @@
                           <pic:cNvPicPr/>
                         </pic:nvPicPr>
                         <pic:blipFill>
-                          <a:blip r:embed="rId8"/>
+                          <a:blip r:embed="rId9"/>
                           <a:stretch>
                             <a:fillRect/>
                           </a:stretch>
@@ -9106,7 +9219,7 @@
                           <pic:cNvPicPr/>
                         </pic:nvPicPr>
                         <pic:blipFill>
-                          <a:blip r:embed="rId21"/>
+                          <a:blip r:embed="rId22"/>
                           <a:stretch>
                             <a:fillRect/>
                           </a:stretch>
@@ -9164,7 +9277,7 @@
                           <pic:cNvPicPr/>
                         </pic:nvPicPr>
                         <pic:blipFill>
-                          <a:blip r:embed="rId22"/>
+                          <a:blip r:embed="rId23"/>
                           <a:stretch>
                             <a:fillRect/>
                           </a:stretch>
@@ -9220,7 +9333,7 @@
                           <pic:cNvPicPr/>
                         </pic:nvPicPr>
                         <pic:blipFill>
-                          <a:blip r:embed="rId23"/>
+                          <a:blip r:embed="rId24"/>
                           <a:stretch>
                             <a:fillRect/>
                           </a:stretch>
@@ -9327,7 +9440,7 @@
       <w:pPr>
         <w:pStyle w:val="Heading3"/>
       </w:pPr>
-      <w:bookmarkStart w:id="39" w:name="_Toc166644066"/>
+      <w:bookmarkStart w:id="39" w:name="_Toc169494505"/>
       <w:r>
         <w:t>SCHUFFENHAUER</w:t>
       </w:r>
@@ -9383,7 +9496,145 @@
         <w:rPr>
           <w:smallCaps/>
         </w:rPr>
-        <w:t>fe</w:t>
+        <w:t>fenhauer</w:t>
+      </w:r>
+      <w:r>
+        <w:rPr>
+          <w:smallCaps/>
+        </w:rPr>
+        <w:t>-Ertl</w:t>
+      </w:r>
+      <w:r>
+        <w:rPr>
+          <w:smallCaps/>
+        </w:rPr>
+        <w:t>_1</w:t>
+      </w:r>
+      <w:r>
+        <w:t xml:space="preserve"> scaffolds, but the procedure stops </w:t>
+      </w:r>
+      <w:r>
+        <w:t xml:space="preserve">from the moment that </w:t>
+      </w:r>
+      <w:r>
+        <w:t xml:space="preserve">two rings remain, </w:t>
+      </w:r>
+      <w:r>
+        <w:t>unless it is not possible to tag the remaining rings in an unambigious way</w:t>
+      </w:r>
+      <w:r>
+        <w:t xml:space="preserve">. In such cases, the generated </w:t>
+      </w:r>
+      <w:r>
+        <w:rPr>
+          <w:smallCaps/>
+        </w:rPr>
+        <w:t>Schuffenhauer</w:t>
+      </w:r>
+      <w:r>
+        <w:rPr>
+          <w:smallCaps/>
+        </w:rPr>
+        <w:t>-Ertl</w:t>
+      </w:r>
+      <w:r>
+        <w:rPr>
+          <w:smallCaps/>
+        </w:rPr>
+        <w:t>_</w:t>
+      </w:r>
+      <w:r>
+        <w:rPr>
+          <w:smallCaps/>
+        </w:rPr>
+        <w:t>2</w:t>
+      </w:r>
+      <w:r>
+        <w:t xml:space="preserve"> scaffold will consist of three or more rings.</w:t>
+      </w:r>
+    </w:p>
+    <w:p>
+      <w:pPr>
+        <w:pStyle w:val="Heading3"/>
+      </w:pPr>
+      <w:bookmarkStart w:id="40" w:name="_Toc169494506"/>
+      <w:r>
+        <w:t>SCHUFFENHAUER</w:t>
+      </w:r>
+      <w:r>
+        <w:t>-ERTL</w:t>
+      </w:r>
+      <w:r>
+        <w:t>_3</w:t>
+      </w:r>
+      <w:bookmarkEnd w:id="40"/>
+    </w:p>
+    <w:p>
+      <w:r>
+        <w:rPr>
+          <w:smallCaps/>
+        </w:rPr>
+        <w:t>Schuffenhauer</w:t>
+      </w:r>
+      <w:r>
+        <w:rPr>
+          <w:smallCaps/>
+        </w:rPr>
+        <w:t>-Ertl</w:t>
+      </w:r>
+      <w:r>
+        <w:rPr>
+          <w:smallCaps/>
+        </w:rPr>
+        <w:t>_</w:t>
+      </w:r>
+      <w:r>
+        <w:rPr>
+          <w:smallCaps/>
+        </w:rPr>
+        <w:t>3</w:t>
+      </w:r>
+      <w:r>
+        <w:t xml:space="preserve"> scaffolds are generated in the same way as </w:t>
+      </w:r>
+      <w:r>
+        <w:rPr>
+          <w:smallCaps/>
+        </w:rPr>
+        <w:t>Schu</w:t>
+      </w:r>
+      <w:r>
+        <w:rPr>
+          <w:smallCaps/>
+        </w:rPr>
+        <w:t>f</w:t>
+      </w:r>
+      <w:r>
+        <w:rPr>
+          <w:smallCaps/>
+        </w:rPr>
+        <w:t>fenhauer</w:t>
+      </w:r>
+      <w:r>
+        <w:rPr>
+          <w:smallCaps/>
+        </w:rPr>
+        <w:t>-Ertl</w:t>
+      </w:r>
+      <w:r>
+        <w:rPr>
+          <w:smallCaps/>
+        </w:rPr>
+        <w:t>_1</w:t>
+      </w:r>
+      <w:r>
+        <w:t xml:space="preserve"> scaffolds, but the procedure stops from the moment that three rings remain, unless it is not possible to tag the remaining rings in an unambigious way. In such cases, the generated </w:t>
+      </w:r>
+      <w:r>
+        <w:rPr>
+          <w:smallCaps/>
+        </w:rPr>
+        <w:t>Schuffe</w:t>
       </w:r>
       <w:r>
         <w:rPr>
@@ -9407,28 +9658,94 @@
         <w:rPr>
           <w:smallCaps/>
         </w:rPr>
+        <w:t>_</w:t>
+      </w:r>
+      <w:r>
+        <w:rPr>
+          <w:smallCaps/>
+        </w:rPr>
+        <w:t>3</w:t>
+      </w:r>
+      <w:r>
+        <w:t xml:space="preserve"> scaffold will consist of four or more rings.</w:t>
+      </w:r>
+    </w:p>
+    <w:p>
+      <w:pPr>
+        <w:pStyle w:val="Heading3"/>
+      </w:pPr>
+      <w:bookmarkStart w:id="41" w:name="_Toc169494507"/>
+      <w:r>
+        <w:t>SCHUFFENHAUER</w:t>
+      </w:r>
+      <w:r>
+        <w:t>-ERTL</w:t>
+      </w:r>
+      <w:r>
+        <w:t>_4</w:t>
+      </w:r>
+      <w:bookmarkEnd w:id="41"/>
+    </w:p>
+    <w:p>
+      <w:r>
+        <w:rPr>
+          <w:smallCaps/>
+        </w:rPr>
+        <w:t>Schuffenhauer</w:t>
+      </w:r>
+      <w:r>
+        <w:rPr>
+          <w:smallCaps/>
+        </w:rPr>
+        <w:t>-Ertl</w:t>
+      </w:r>
+      <w:r>
+        <w:rPr>
+          <w:smallCaps/>
+        </w:rPr>
+        <w:t>_</w:t>
+      </w:r>
+      <w:r>
+        <w:rPr>
+          <w:smallCaps/>
+        </w:rPr>
+        <w:t>4</w:t>
+      </w:r>
+      <w:r>
+        <w:t xml:space="preserve"> scaffolds are generated in the same way as </w:t>
+      </w:r>
+      <w:r>
+        <w:rPr>
+          <w:smallCaps/>
+        </w:rPr>
+        <w:t>Schu</w:t>
+      </w:r>
+      <w:r>
+        <w:rPr>
+          <w:smallCaps/>
+        </w:rPr>
+        <w:t>f</w:t>
+      </w:r>
+      <w:r>
+        <w:rPr>
+          <w:smallCaps/>
+        </w:rPr>
+        <w:t>fenhauer</w:t>
+      </w:r>
+      <w:r>
+        <w:rPr>
+          <w:smallCaps/>
+        </w:rPr>
+        <w:t>-Ertl</w:t>
+      </w:r>
+      <w:r>
+        <w:rPr>
+          <w:smallCaps/>
+        </w:rPr>
         <w:t>_1</w:t>
       </w:r>
       <w:r>
-        <w:t xml:space="preserve"> scaffolds, but the procedure stops </w:t>
-      </w:r>
-      <w:r>
-        <w:t xml:space="preserve">from the moment that </w:t>
-      </w:r>
-      <w:r>
-        <w:t xml:space="preserve">two rings remain, </w:t>
-      </w:r>
-      <w:r>
-        <w:t>unless it is not possible to tag the remaining rings in an u</w:t>
-      </w:r>
-      <w:r>
-        <w:t>n</w:t>
-      </w:r>
-      <w:r>
-        <w:t>ambigious way</w:t>
-      </w:r>
-      <w:r>
-        <w:t xml:space="preserve">. In such cases, the generated </w:t>
+        <w:t xml:space="preserve"> scaffolds, but the procedure stops from the moment that four rings remain, unless it is not possible to tag the remaining rings in an unambigious way. In such cases, the generated </w:t>
       </w:r>
       <w:r>
         <w:rPr>
@@ -9452,17 +9769,17 @@
         <w:rPr>
           <w:smallCaps/>
         </w:rPr>
-        <w:t>2</w:t>
-      </w:r>
-      <w:r>
-        <w:t xml:space="preserve"> scaffold will consist of three or more rings.</w:t>
+        <w:t>4</w:t>
+      </w:r>
+      <w:r>
+        <w:t xml:space="preserve"> scaffold will consist of five or more rings.</w:t>
       </w:r>
     </w:p>
     <w:p>
       <w:pPr>
         <w:pStyle w:val="Heading3"/>
       </w:pPr>
-      <w:bookmarkStart w:id="40" w:name="_Toc166644067"/>
+      <w:bookmarkStart w:id="42" w:name="_Toc169494508"/>
       <w:r>
         <w:t>SCHUFFENHAUER</w:t>
       </w:r>
@@ -9470,9 +9787,9 @@
         <w:t>-ERTL</w:t>
       </w:r>
       <w:r>
-        <w:t>_3</w:t>
-      </w:r>
-      <w:bookmarkEnd w:id="40"/>
+        <w:t>_5</w:t>
+      </w:r>
+      <w:bookmarkEnd w:id="42"/>
     </w:p>
     <w:p>
       <w:r>
@@ -9497,7 +9814,7 @@
         <w:rPr>
           <w:smallCaps/>
         </w:rPr>
-        <w:t>3</w:t>
+        <w:t>5</w:t>
       </w:r>
       <w:r>
         <w:t xml:space="preserve"> scaffolds are generated in the same way as </w:t>
@@ -9518,19 +9835,7 @@
         <w:rPr>
           <w:smallCaps/>
         </w:rPr>
-        <w:t>fe</w:t>
-      </w:r>
-      <w:r>
-        <w:rPr>
-          <w:smallCaps/>
-        </w:rPr>
-        <w:t>n</w:t>
-      </w:r>
-      <w:r>
-        <w:rPr>
-          <w:smallCaps/>
-        </w:rPr>
-        <w:t>hauer</w:t>
+        <w:t>fenhauer</w:t>
       </w:r>
       <w:r>
         <w:rPr>
@@ -9545,25 +9850,13 @@
         <w:t>_1</w:t>
       </w:r>
       <w:r>
-        <w:t xml:space="preserve"> scaffolds, but the procedure stops from the moment that three rings remain, unless it is not possible to tag the remaining rings in an unambigious way. In such cases, the generated </w:t>
-      </w:r>
-      <w:r>
-        <w:rPr>
-          <w:smallCaps/>
-        </w:rPr>
-        <w:t>Schuffe</w:t>
-      </w:r>
-      <w:r>
-        <w:rPr>
-          <w:smallCaps/>
-        </w:rPr>
-        <w:t>n</w:t>
-      </w:r>
-      <w:r>
-        <w:rPr>
-          <w:smallCaps/>
-        </w:rPr>
-        <w:t>hauer</w:t>
+        <w:t xml:space="preserve"> scaffolds, but the procedure stops from the moment that five rings remain, unless it is not possible to tag the remaining rings in an unambigious way. In such cases, the generated </w:t>
+      </w:r>
+      <w:r>
+        <w:rPr>
+          <w:smallCaps/>
+        </w:rPr>
+        <w:t>Schuffenhauer</w:t>
       </w:r>
       <w:r>
         <w:rPr>
@@ -9581,255 +9874,9 @@
         <w:rPr>
           <w:smallCaps/>
         </w:rPr>
-        <w:t>3</w:t>
-      </w:r>
-      <w:r>
-        <w:t xml:space="preserve"> scaffold will consist of four or more rings.</w:t>
-      </w:r>
-    </w:p>
-    <w:p>
-      <w:pPr>
-        <w:pStyle w:val="Heading3"/>
-      </w:pPr>
-      <w:bookmarkStart w:id="41" w:name="_Toc166644068"/>
-      <w:r>
-        <w:t>SCHUFFENHAUER</w:t>
-      </w:r>
-      <w:r>
-        <w:t>-ERTL</w:t>
-      </w:r>
-      <w:r>
-        <w:t>_4</w:t>
-      </w:r>
-      <w:bookmarkEnd w:id="41"/>
-    </w:p>
-    <w:p>
-      <w:r>
-        <w:rPr>
-          <w:smallCaps/>
-        </w:rPr>
-        <w:t>Schuffenhauer</w:t>
-      </w:r>
-      <w:r>
-        <w:rPr>
-          <w:smallCaps/>
-        </w:rPr>
-        <w:t>-Ertl</w:t>
-      </w:r>
-      <w:r>
-        <w:rPr>
-          <w:smallCaps/>
-        </w:rPr>
-        <w:t>_</w:t>
-      </w:r>
-      <w:r>
-        <w:rPr>
-          <w:smallCaps/>
-        </w:rPr>
-        <w:t>4</w:t>
-      </w:r>
-      <w:r>
-        <w:t xml:space="preserve"> scaffolds are generated in the same way as </w:t>
-      </w:r>
-      <w:r>
-        <w:rPr>
-          <w:smallCaps/>
-        </w:rPr>
-        <w:t>Schu</w:t>
-      </w:r>
-      <w:r>
-        <w:rPr>
-          <w:smallCaps/>
-        </w:rPr>
-        <w:t>f</w:t>
-      </w:r>
-      <w:r>
-        <w:rPr>
-          <w:smallCaps/>
-        </w:rPr>
-        <w:t>fe</w:t>
-      </w:r>
-      <w:r>
-        <w:rPr>
-          <w:smallCaps/>
-        </w:rPr>
-        <w:t>n</w:t>
-      </w:r>
-      <w:r>
-        <w:rPr>
-          <w:smallCaps/>
-        </w:rPr>
-        <w:t>hauer</w:t>
-      </w:r>
-      <w:r>
-        <w:rPr>
-          <w:smallCaps/>
-        </w:rPr>
-        <w:t>-Ertl</w:t>
-      </w:r>
-      <w:r>
-        <w:rPr>
-          <w:smallCaps/>
-        </w:rPr>
-        <w:t>_1</w:t>
-      </w:r>
-      <w:r>
-        <w:t xml:space="preserve"> scaffolds, but the procedure stops from the moment that four rings remain, unless it is not possible to tag the remaining rings in an u</w:t>
-      </w:r>
-      <w:r>
-        <w:t>n</w:t>
-      </w:r>
-      <w:r>
-        <w:t xml:space="preserve">ambigious way. In such cases, the generated </w:t>
-      </w:r>
-      <w:r>
-        <w:rPr>
-          <w:smallCaps/>
-        </w:rPr>
-        <w:t>Schuffenhauer</w:t>
-      </w:r>
-      <w:r>
-        <w:rPr>
-          <w:smallCaps/>
-        </w:rPr>
-        <w:t>-Ertl</w:t>
-      </w:r>
-      <w:r>
-        <w:rPr>
-          <w:smallCaps/>
-        </w:rPr>
-        <w:t>_</w:t>
-      </w:r>
-      <w:r>
-        <w:rPr>
-          <w:smallCaps/>
-        </w:rPr>
-        <w:t>4</w:t>
-      </w:r>
-      <w:r>
-        <w:t xml:space="preserve"> scaffold will consist of five or more rings.</w:t>
-      </w:r>
-    </w:p>
-    <w:p>
-      <w:pPr>
-        <w:pStyle w:val="Heading3"/>
-      </w:pPr>
-      <w:bookmarkStart w:id="42" w:name="_Toc166644069"/>
-      <w:r>
-        <w:t>SCHUFFENHAUER</w:t>
-      </w:r>
-      <w:r>
-        <w:t>-ERTL</w:t>
-      </w:r>
-      <w:r>
-        <w:t>_5</w:t>
-      </w:r>
-      <w:bookmarkEnd w:id="42"/>
-    </w:p>
-    <w:p>
-      <w:r>
-        <w:rPr>
-          <w:smallCaps/>
-        </w:rPr>
-        <w:t>Schuffenhauer</w:t>
-      </w:r>
-      <w:r>
-        <w:rPr>
-          <w:smallCaps/>
-        </w:rPr>
-        <w:t>-Ertl</w:t>
-      </w:r>
-      <w:r>
-        <w:rPr>
-          <w:smallCaps/>
-        </w:rPr>
-        <w:t>_</w:t>
-      </w:r>
-      <w:r>
-        <w:rPr>
-          <w:smallCaps/>
-        </w:rPr>
         <w:t>5</w:t>
       </w:r>
       <w:r>
-        <w:t xml:space="preserve"> scaffolds are generated in the same way as </w:t>
-      </w:r>
-      <w:r>
-        <w:rPr>
-          <w:smallCaps/>
-        </w:rPr>
-        <w:t>Schu</w:t>
-      </w:r>
-      <w:r>
-        <w:rPr>
-          <w:smallCaps/>
-        </w:rPr>
-        <w:t>f</w:t>
-      </w:r>
-      <w:r>
-        <w:rPr>
-          <w:smallCaps/>
-        </w:rPr>
-        <w:t>fe</w:t>
-      </w:r>
-      <w:r>
-        <w:rPr>
-          <w:smallCaps/>
-        </w:rPr>
-        <w:t>n</w:t>
-      </w:r>
-      <w:r>
-        <w:rPr>
-          <w:smallCaps/>
-        </w:rPr>
-        <w:t>hauer</w:t>
-      </w:r>
-      <w:r>
-        <w:rPr>
-          <w:smallCaps/>
-        </w:rPr>
-        <w:t>-Ertl</w:t>
-      </w:r>
-      <w:r>
-        <w:rPr>
-          <w:smallCaps/>
-        </w:rPr>
-        <w:t>_1</w:t>
-      </w:r>
-      <w:r>
-        <w:t xml:space="preserve"> scaffolds, but the procedure stops from the moment that five rings remain, unless it is not possible to tag the remaining rings in an u</w:t>
-      </w:r>
-      <w:r>
-        <w:t>n</w:t>
-      </w:r>
-      <w:r>
-        <w:t xml:space="preserve">ambigious way. In such cases, the generated </w:t>
-      </w:r>
-      <w:r>
-        <w:rPr>
-          <w:smallCaps/>
-        </w:rPr>
-        <w:t>Schuffenhauer</w:t>
-      </w:r>
-      <w:r>
-        <w:rPr>
-          <w:smallCaps/>
-        </w:rPr>
-        <w:t>-Ertl</w:t>
-      </w:r>
-      <w:r>
-        <w:rPr>
-          <w:smallCaps/>
-        </w:rPr>
-        <w:t>_</w:t>
-      </w:r>
-      <w:r>
-        <w:rPr>
-          <w:smallCaps/>
-        </w:rPr>
-        <w:t>5</w:t>
-      </w:r>
-      <w:r>
         <w:t xml:space="preserve"> scaffold will consist of six or more rings.</w:t>
       </w:r>
     </w:p>
@@ -9838,7 +9885,7 @@
       <w:pPr>
         <w:pStyle w:val="Heading1"/>
       </w:pPr>
-      <w:bookmarkStart w:id="43" w:name="_Toc166644070"/>
+      <w:bookmarkStart w:id="43" w:name="_Toc169494509"/>
       <w:r>
         <w:t>Timings</w:t>
       </w:r>
@@ -11011,7 +11058,7 @@
       <w:pPr>
         <w:pStyle w:val="Heading1"/>
       </w:pPr>
-      <w:bookmarkStart w:id="45" w:name="_Toc166644071"/>
+      <w:bookmarkStart w:id="45" w:name="_Toc169494510"/>
       <w:r>
         <w:t>Revision history</w:t>
       </w:r>
@@ -11021,7 +11068,7 @@
       <w:pPr>
         <w:pStyle w:val="Heading2"/>
       </w:pPr>
-      <w:bookmarkStart w:id="46" w:name="_Toc166644072"/>
+      <w:bookmarkStart w:id="46" w:name="_Toc169494511"/>
       <w:r>
         <w:t>Version 1.</w:t>
       </w:r>
@@ -11034,7 +11081,7 @@
       <w:pPr>
         <w:pStyle w:val="Heading3"/>
       </w:pPr>
-      <w:bookmarkStart w:id="47" w:name="_Toc166644073"/>
+      <w:bookmarkStart w:id="47" w:name="_Toc169494512"/>
       <w:r>
         <w:t>Version 1.0.0</w:t>
       </w:r>
@@ -11061,7 +11108,7 @@
       <w:pPr>
         <w:pStyle w:val="Heading3"/>
       </w:pPr>
-      <w:bookmarkStart w:id="48" w:name="_Toc166644074"/>
+      <w:bookmarkStart w:id="48" w:name="_Toc169494513"/>
       <w:r>
         <w:t>Version 1.0.1</w:t>
       </w:r>
@@ -11090,14 +11137,56 @@
         <w:ind w:left="1276" w:hanging="425"/>
       </w:pPr>
       <w:r>
-        <w:t>Fixed an error in the hydrogen bond acceptor identification part of the OPREA_2 and OPREA_3 scaffolds.</w:t>
+        <w:t xml:space="preserve">Fixed an error in the hydrogen bond acceptor identification part of the </w:t>
+      </w:r>
+      <w:r>
+        <w:rPr>
+          <w:smallCaps/>
+        </w:rPr>
+        <w:t>O</w:t>
+      </w:r>
+      <w:r>
+        <w:rPr>
+          <w:smallCaps/>
+        </w:rPr>
+        <w:t>prea</w:t>
+      </w:r>
+      <w:r>
+        <w:rPr>
+          <w:smallCaps/>
+        </w:rPr>
+        <w:t>_2</w:t>
+      </w:r>
+      <w:r>
+        <w:t xml:space="preserve"> and </w:t>
+      </w:r>
+      <w:r>
+        <w:rPr>
+          <w:smallCaps/>
+        </w:rPr>
+        <w:t>O</w:t>
+      </w:r>
+      <w:r>
+        <w:rPr>
+          <w:smallCaps/>
+        </w:rPr>
+        <w:t>prea</w:t>
+      </w:r>
+      <w:r>
+        <w:rPr>
+          <w:smallCaps/>
+        </w:rPr>
+        <w:t>_3</w:t>
+      </w:r>
+      <w:r>
+        <w:t xml:space="preserve"> scaffolds.</w:t>
       </w:r>
     </w:p>
     <w:p>
       <w:pPr>
         <w:pStyle w:val="Heading3"/>
       </w:pPr>
-      <w:bookmarkStart w:id="49" w:name="_Toc166644075"/>
+      <w:bookmarkStart w:id="49" w:name="_Toc169494514"/>
       <w:r>
         <w:t>Version 1.0.2</w:t>
       </w:r>
@@ -11113,14 +11202,29 @@
         <w:ind w:left="1276" w:hanging="425"/>
       </w:pPr>
       <w:r>
-        <w:t>Removed stereo information in OPREA scaffolds.</w:t>
+        <w:t xml:space="preserve">Removed stereo information in </w:t>
+      </w:r>
+      <w:r>
+        <w:rPr>
+          <w:smallCaps/>
+        </w:rPr>
+        <w:t>O</w:t>
+      </w:r>
+      <w:r>
+        <w:rPr>
+          <w:smallCaps/>
+        </w:rPr>
+        <w:t>prea</w:t>
+      </w:r>
+      <w:r>
+        <w:t xml:space="preserve"> scaffolds.</w:t>
       </w:r>
     </w:p>
     <w:p>
       <w:pPr>
         <w:pStyle w:val="Heading3"/>
       </w:pPr>
-      <w:bookmarkStart w:id="50" w:name="_Toc166644076"/>
+      <w:bookmarkStart w:id="50" w:name="_Toc169494515"/>
       <w:r>
         <w:t>Version 1.0.3</w:t>
       </w:r>
@@ -11143,7 +11247,7 @@
       <w:pPr>
         <w:pStyle w:val="Heading3"/>
       </w:pPr>
-      <w:bookmarkStart w:id="51" w:name="_Toc166644077"/>
+      <w:bookmarkStart w:id="51" w:name="_Toc169494516"/>
       <w:r>
         <w:t>Version 1.0.4</w:t>
       </w:r>
@@ -11166,12 +11270,9 @@
       <w:pPr>
         <w:pStyle w:val="Heading3"/>
       </w:pPr>
-      <w:bookmarkStart w:id="52" w:name="_Toc166644078"/>
-      <w:r>
-        <w:t>Version 1.0.</w:t>
-      </w:r>
-      <w:r>
-        <w:t>5</w:t>
+      <w:bookmarkStart w:id="52" w:name="_Toc169494517"/>
+      <w:r>
+        <w:t>Version 1.0.5</w:t>
       </w:r>
       <w:bookmarkEnd w:id="52"/>
     </w:p>
@@ -11212,14 +11313,40 @@
         <w:t>gested by Peter Ertl)</w:t>
       </w:r>
     </w:p>
+    <w:p>
+      <w:pPr>
+        <w:pStyle w:val="Heading3"/>
+      </w:pPr>
+      <w:bookmarkStart w:id="53" w:name="_Toc169494518"/>
+      <w:r>
+        <w:t>Version 1.0.</w:t>
+      </w:r>
+      <w:r>
+        <w:t>6</w:t>
+      </w:r>
+      <w:bookmarkEnd w:id="53"/>
+    </w:p>
+    <w:p>
+      <w:pPr>
+        <w:pStyle w:val="ListParagraph"/>
+        <w:numPr>
+          <w:ilvl w:val="0"/>
+          <w:numId w:val="17"/>
+        </w:numPr>
+        <w:ind w:left="1276" w:hanging="425"/>
+      </w:pPr>
+      <w:r>
+        <w:t>Added Stripper logo</w:t>
+      </w:r>
+    </w:p>
     <w:sectPr>
-      <w:headerReference w:type="default" r:id="rId24"/>
-      <w:footerReference w:type="default" r:id="rId25"/>
-      <w:headerReference w:type="first" r:id="rId26"/>
+      <w:headerReference w:type="default" r:id="rId25"/>
+      <w:footerReference w:type="default" r:id="rId26"/>
+      <w:headerReference w:type="first" r:id="rId27"/>
       <w:pgSz w:w="11901" w:h="16840"/>
       <w:pgMar w:top="1418" w:right="1134" w:bottom="1418" w:left="1134" w:header="567" w:footer="680" w:gutter="567"/>
       <w:titlePg/>
-      <w:printerSettings r:id="rId27"/>
+      <w:printerSettings r:id="rId28"/>
     </w:sectPr>
   </w:body>
 </w:document>

</xml_diff>